<commit_message>
C - Not All Covered - AtCoder
</commit_message>
<xml_diff>
--- a/week04/solution.docx
+++ b/week04/solution.docx
@@ -5,11 +5,79 @@
     <w:p>
       <w:pPr>
         <w:rPr>
-          <w:b/>
-          <w:bCs/>
-        </w:rPr>
-      </w:pPr>
-      <w:r>
+          <w:sz w:val="30"/>
+          <w:szCs w:val="30"/>
+        </w:rPr>
+      </w:pPr>
+      <w:r>
+        <w:rPr>
+          <w:b/>
+          <w:bCs/>
+          <w:sz w:val="30"/>
+          <w:szCs w:val="30"/>
+        </w:rPr>
+        <w:t>C - Not All Covered </w:t>
+      </w:r>
+      <w:r>
+        <w:rPr>
+          <w:sz w:val="30"/>
+          <w:szCs w:val="30"/>
+        </w:rPr>
+        <w:t xml:space="preserve">- </w:t>
+      </w:r>
+      <w:hyperlink r:id="rId5" w:history="1">
+        <w:r>
+          <w:rPr>
+            <w:rStyle w:val="Hyperlink"/>
+            <w:sz w:val="30"/>
+            <w:szCs w:val="30"/>
+          </w:rPr>
+          <w:t>https://atcoder.jp/contests/abc408/tasks/abc408_c?lang=en</w:t>
+        </w:r>
+      </w:hyperlink>
+    </w:p>
+    <w:p>
+      <w:pPr>
+        <w:rPr>
+          <w:sz w:val="30"/>
+          <w:szCs w:val="30"/>
+        </w:rPr>
+      </w:pPr>
+    </w:p>
+    <w:p>
+      <w:pPr>
+        <w:rPr>
+          <w:sz w:val="30"/>
+          <w:szCs w:val="30"/>
+        </w:rPr>
+      </w:pPr>
+    </w:p>
+    <w:p>
+      <w:pPr>
+        <w:rPr>
+          <w:sz w:val="30"/>
+          <w:szCs w:val="30"/>
+        </w:rPr>
+      </w:pPr>
+    </w:p>
+    <w:p>
+      <w:pPr>
+        <w:rPr>
+          <w:sz w:val="30"/>
+          <w:szCs w:val="30"/>
+        </w:rPr>
+      </w:pPr>
+    </w:p>
+    <w:p>
+      <w:pPr>
+        <w:rPr>
+          <w:sz w:val="30"/>
+          <w:szCs w:val="30"/>
+        </w:rPr>
+      </w:pPr>
+    </w:p>
+    <w:p>
+      <w:pPr>
         <w:rPr>
           <w:b/>
           <w:bCs/>
@@ -17,8 +85,15 @@
           <w:szCs w:val="30"/>
           <w:highlight w:val="green"/>
         </w:rPr>
-        <w:t>B. Karen and Coffee</w:t>
-      </w:r>
+      </w:pPr>
+    </w:p>
+    <w:p>
+      <w:pPr>
+        <w:rPr>
+          <w:b/>
+          <w:bCs/>
+        </w:rPr>
+      </w:pPr>
       <w:r>
         <w:rPr>
           <w:b/>
@@ -27,9 +102,9 @@
           <w:szCs w:val="30"/>
           <w:highlight w:val="green"/>
         </w:rPr>
-        <w:t xml:space="preserve"> - </w:t>
-      </w:r>
-      <w:hyperlink r:id="rId5" w:history="1">
+        <w:t xml:space="preserve">B. Karen and Coffee - </w:t>
+      </w:r>
+      <w:hyperlink r:id="rId6" w:history="1">
         <w:r>
           <w:rPr>
             <w:rStyle w:val="Hyperlink"/>
@@ -47,7 +122,7 @@
     <w:p>
       <w:r>
         <w:pict w14:anchorId="53879A40">
-          <v:rect id="_x0000_i1085" style="width:0;height:1.5pt" o:hralign="center" o:hrstd="t" o:hr="t" fillcolor="#a0a0a0" stroked="f"/>
+          <v:rect id="_x0000_i1025" style="width:0;height:1.5pt" o:hralign="center" o:hrstd="t" o:hr="t" fillcolor="#a0a0a0" stroked="f"/>
         </w:pict>
       </w:r>
     </w:p>
@@ -168,7 +243,7 @@
     <w:p>
       <w:r>
         <w:pict w14:anchorId="1435699C">
-          <v:rect id="_x0000_i1086" style="width:0;height:1.5pt" o:hralign="center" o:hrstd="t" o:hr="t" fillcolor="#a0a0a0" stroked="f"/>
+          <v:rect id="_x0000_i1026" style="width:0;height:1.5pt" o:hralign="center" o:hrstd="t" o:hr="t" fillcolor="#a0a0a0" stroked="f"/>
         </w:pict>
       </w:r>
     </w:p>
@@ -219,6 +294,7 @@
     </w:p>
     <w:p>
       <w:r>
+        <w:lastRenderedPageBreak/>
         <w:t>93 97</w:t>
       </w:r>
     </w:p>
@@ -328,7 +404,6 @@
                 <w:b/>
                 <w:bCs/>
               </w:rPr>
-              <w:lastRenderedPageBreak/>
               <w:t>Temperature</w:t>
             </w:r>
           </w:p>
@@ -822,8 +897,9 @@
     </w:p>
     <w:p>
       <w:r>
+        <w:lastRenderedPageBreak/>
         <w:pict w14:anchorId="60214FC6">
-          <v:rect id="_x0000_i1087" style="width:0;height:1.5pt" o:hralign="center" o:hrstd="t" o:hr="t" fillcolor="#a0a0a0" stroked="f"/>
+          <v:rect id="_x0000_i1027" style="width:0;height:1.5pt" o:hralign="center" o:hrstd="t" o:hr="t" fillcolor="#a0a0a0" stroked="f"/>
         </w:pict>
       </w:r>
     </w:p>
@@ -929,7 +1005,7 @@
     <w:p>
       <w:r>
         <w:pict w14:anchorId="78FE516B">
-          <v:rect id="_x0000_i1088" style="width:0;height:1.5pt" o:hralign="center" o:hrstd="t" o:hr="t" fillcolor="#a0a0a0" stroked="f"/>
+          <v:rect id="_x0000_i1028" style="width:0;height:1.5pt" o:hralign="center" o:hrstd="t" o:hr="t" fillcolor="#a0a0a0" stroked="f"/>
         </w:pict>
       </w:r>
     </w:p>
@@ -973,7 +1049,6 @@
     </w:p>
     <w:p>
       <w:r>
-        <w:lastRenderedPageBreak/>
         <w:t xml:space="preserve">We can count how many intervals cover each temperature efficiently using a </w:t>
       </w:r>
       <w:r>
@@ -1044,7 +1119,7 @@
     <w:p>
       <w:r>
         <w:pict w14:anchorId="4F8664B0">
-          <v:rect id="_x0000_i1089" style="width:0;height:1.5pt" o:hralign="center" o:hrstd="t" o:hr="t" fillcolor="#a0a0a0" stroked="f"/>
+          <v:rect id="_x0000_i1029" style="width:0;height:1.5pt" o:hralign="center" o:hrstd="t" o:hr="t" fillcolor="#a0a0a0" stroked="f"/>
         </w:pict>
       </w:r>
     </w:p>
@@ -1071,7 +1146,7 @@
     <w:p>
       <w:r>
         <w:pict w14:anchorId="71D1A6A6">
-          <v:rect id="_x0000_i1090" style="width:0;height:1.5pt" o:hralign="center" o:hrstd="t" o:hr="t" fillcolor="#a0a0a0" stroked="f"/>
+          <v:rect id="_x0000_i1030" style="width:0;height:1.5pt" o:hralign="center" o:hrstd="t" o:hr="t" fillcolor="#a0a0a0" stroked="f"/>
         </w:pict>
       </w:r>
     </w:p>
@@ -1187,7 +1262,7 @@
     <w:p>
       <w:r>
         <w:pict w14:anchorId="12F33208">
-          <v:rect id="_x0000_i1091" style="width:0;height:1.5pt" o:hralign="center" o:hrstd="t" o:hr="t" fillcolor="#a0a0a0" stroked="f"/>
+          <v:rect id="_x0000_i1031" style="width:0;height:1.5pt" o:hralign="center" o:hrstd="t" o:hr="t" fillcolor="#a0a0a0" stroked="f"/>
         </w:pict>
       </w:r>
     </w:p>
@@ -1204,6 +1279,7 @@
           <w:b/>
           <w:bCs/>
         </w:rPr>
+        <w:lastRenderedPageBreak/>
         <w:t>🧮</w:t>
       </w:r>
       <w:r>
@@ -1481,7 +1557,6 @@
                 <w:b/>
                 <w:bCs/>
               </w:rPr>
-              <w:lastRenderedPageBreak/>
               <w:t>Memory</w:t>
             </w:r>
           </w:p>
@@ -1516,7 +1591,7 @@
     <w:p>
       <w:r>
         <w:pict w14:anchorId="16D31CF9">
-          <v:rect id="_x0000_i1092" style="width:0;height:1.5pt" o:hralign="center" o:hrstd="t" o:hr="t" fillcolor="#a0a0a0" stroked="f"/>
+          <v:rect id="_x0000_i1032" style="width:0;height:1.5pt" o:hralign="center" o:hrstd="t" o:hr="t" fillcolor="#a0a0a0" stroked="f"/>
         </w:pict>
       </w:r>
     </w:p>
@@ -1643,6 +1718,7 @@
     <w:p/>
     <w:p>
       <w:r>
+        <w:lastRenderedPageBreak/>
         <w:t xml:space="preserve">    // Step 1: Build difference array</w:t>
       </w:r>
     </w:p>
@@ -1705,310 +1781,309 @@
     </w:p>
     <w:p>
       <w:r>
+        <w:t xml:space="preserve">    }</w:t>
+      </w:r>
+    </w:p>
+    <w:p/>
+    <w:p>
+      <w:r>
+        <w:t xml:space="preserve">    // Step 2: Build prefix sum to get count per temperature</w:t>
+      </w:r>
+    </w:p>
+    <w:p>
+      <w:r>
+        <w:t xml:space="preserve">    vector&lt;int&gt; count(MAX, 0);</w:t>
+      </w:r>
+    </w:p>
+    <w:p>
+      <w:r>
+        <w:t xml:space="preserve">    count[0] = diff[0];</w:t>
+      </w:r>
+    </w:p>
+    <w:p>
+      <w:r>
+        <w:t xml:space="preserve">    for (int </w:t>
+      </w:r>
+      <w:proofErr w:type="spellStart"/>
+      <w:r>
+        <w:t>i</w:t>
+      </w:r>
+      <w:proofErr w:type="spellEnd"/>
+      <w:r>
+        <w:t xml:space="preserve"> = 1; </w:t>
+      </w:r>
+      <w:proofErr w:type="spellStart"/>
+      <w:r>
+        <w:t>i</w:t>
+      </w:r>
+      <w:proofErr w:type="spellEnd"/>
+      <w:r>
+        <w:t xml:space="preserve"> &lt; MAX; </w:t>
+      </w:r>
+      <w:proofErr w:type="spellStart"/>
+      <w:r>
+        <w:t>i</w:t>
+      </w:r>
+      <w:proofErr w:type="spellEnd"/>
+      <w:r>
+        <w:t>++)</w:t>
+      </w:r>
+    </w:p>
+    <w:p>
+      <w:r>
+        <w:t xml:space="preserve">        count[</w:t>
+      </w:r>
+      <w:proofErr w:type="spellStart"/>
+      <w:r>
+        <w:t>i</w:t>
+      </w:r>
+      <w:proofErr w:type="spellEnd"/>
+      <w:r>
+        <w:t>] = count[</w:t>
+      </w:r>
+      <w:proofErr w:type="spellStart"/>
+      <w:r>
+        <w:t>i</w:t>
+      </w:r>
+      <w:proofErr w:type="spellEnd"/>
+      <w:r>
+        <w:t xml:space="preserve"> - 1] + diff[</w:t>
+      </w:r>
+      <w:proofErr w:type="spellStart"/>
+      <w:r>
+        <w:t>i</w:t>
+      </w:r>
+      <w:proofErr w:type="spellEnd"/>
+      <w:r>
+        <w:t>];</w:t>
+      </w:r>
+    </w:p>
+    <w:p/>
+    <w:p>
+      <w:r>
+        <w:t xml:space="preserve">    // Step 3: Mark admissible temperatures (count &gt;= k)</w:t>
+      </w:r>
+    </w:p>
+    <w:p>
+      <w:r>
+        <w:t xml:space="preserve">    vector&lt;int&gt; ok(MAX, 0);</w:t>
+      </w:r>
+    </w:p>
+    <w:p>
+      <w:r>
+        <w:t xml:space="preserve">    for (int </w:t>
+      </w:r>
+      <w:proofErr w:type="spellStart"/>
+      <w:r>
+        <w:t>i</w:t>
+      </w:r>
+      <w:proofErr w:type="spellEnd"/>
+      <w:r>
+        <w:t xml:space="preserve"> = 1; </w:t>
+      </w:r>
+      <w:proofErr w:type="spellStart"/>
+      <w:r>
+        <w:t>i</w:t>
+      </w:r>
+      <w:proofErr w:type="spellEnd"/>
+      <w:r>
+        <w:t xml:space="preserve"> &lt; MAX; </w:t>
+      </w:r>
+      <w:proofErr w:type="spellStart"/>
+      <w:r>
+        <w:t>i</w:t>
+      </w:r>
+      <w:proofErr w:type="spellEnd"/>
+      <w:r>
+        <w:t>++) {</w:t>
+      </w:r>
+    </w:p>
+    <w:p>
+      <w:r>
+        <w:t xml:space="preserve">        ok[</w:t>
+      </w:r>
+      <w:proofErr w:type="spellStart"/>
+      <w:r>
+        <w:t>i</w:t>
+      </w:r>
+      <w:proofErr w:type="spellEnd"/>
+      <w:r>
+        <w:t>] = (count[</w:t>
+      </w:r>
+      <w:proofErr w:type="spellStart"/>
+      <w:r>
+        <w:t>i</w:t>
+      </w:r>
+      <w:proofErr w:type="spellEnd"/>
+      <w:r>
+        <w:t>] &gt;= k ? 1 : 0);</w:t>
+      </w:r>
+    </w:p>
+    <w:p>
+      <w:r>
+        <w:t xml:space="preserve">    }</w:t>
+      </w:r>
+    </w:p>
+    <w:p/>
+    <w:p>
+      <w:r>
+        <w:t xml:space="preserve">    // Step 4: Build prefix sum for admissible counts</w:t>
+      </w:r>
+    </w:p>
+    <w:p>
+      <w:r>
+        <w:t xml:space="preserve">    vector&lt;int&gt; </w:t>
+      </w:r>
+      <w:proofErr w:type="spellStart"/>
+      <w:r>
+        <w:t>pref</w:t>
+      </w:r>
+      <w:proofErr w:type="spellEnd"/>
+      <w:r>
+        <w:t>(MAX, 0);</w:t>
+      </w:r>
+    </w:p>
+    <w:p>
+      <w:r>
+        <w:t xml:space="preserve">    for (int </w:t>
+      </w:r>
+      <w:proofErr w:type="spellStart"/>
+      <w:r>
+        <w:t>i</w:t>
+      </w:r>
+      <w:proofErr w:type="spellEnd"/>
+      <w:r>
+        <w:t xml:space="preserve"> = 1; </w:t>
+      </w:r>
+      <w:proofErr w:type="spellStart"/>
+      <w:r>
+        <w:t>i</w:t>
+      </w:r>
+      <w:proofErr w:type="spellEnd"/>
+      <w:r>
+        <w:t xml:space="preserve"> &lt; MAX; </w:t>
+      </w:r>
+      <w:proofErr w:type="spellStart"/>
+      <w:r>
+        <w:t>i</w:t>
+      </w:r>
+      <w:proofErr w:type="spellEnd"/>
+      <w:r>
+        <w:t>++)</w:t>
+      </w:r>
+    </w:p>
+    <w:p>
+      <w:r>
+        <w:t xml:space="preserve">        </w:t>
+      </w:r>
+      <w:proofErr w:type="spellStart"/>
+      <w:r>
+        <w:t>pref</w:t>
+      </w:r>
+      <w:proofErr w:type="spellEnd"/>
+      <w:r>
+        <w:t>[</w:t>
+      </w:r>
+      <w:proofErr w:type="spellStart"/>
+      <w:r>
+        <w:t>i</w:t>
+      </w:r>
+      <w:proofErr w:type="spellEnd"/>
+      <w:r>
+        <w:t xml:space="preserve">] = </w:t>
+      </w:r>
+      <w:proofErr w:type="spellStart"/>
+      <w:r>
+        <w:t>pref</w:t>
+      </w:r>
+      <w:proofErr w:type="spellEnd"/>
+      <w:r>
+        <w:t>[</w:t>
+      </w:r>
+      <w:proofErr w:type="spellStart"/>
+      <w:r>
+        <w:t>i</w:t>
+      </w:r>
+      <w:proofErr w:type="spellEnd"/>
+      <w:r>
+        <w:t xml:space="preserve"> - 1] + ok[</w:t>
+      </w:r>
+      <w:proofErr w:type="spellStart"/>
+      <w:r>
+        <w:t>i</w:t>
+      </w:r>
+      <w:proofErr w:type="spellEnd"/>
+      <w:r>
+        <w:t>];</w:t>
+      </w:r>
+    </w:p>
+    <w:p/>
+    <w:p>
+      <w:r>
+        <w:t xml:space="preserve">    // Step 5: Answer queries in O(1)</w:t>
+      </w:r>
+    </w:p>
+    <w:p>
+      <w:r>
         <w:lastRenderedPageBreak/>
+        <w:t xml:space="preserve">    while (q--) {</w:t>
+      </w:r>
+    </w:p>
+    <w:p>
+      <w:r>
+        <w:t xml:space="preserve">        int a, b;</w:t>
+      </w:r>
+    </w:p>
+    <w:p>
+      <w:r>
+        <w:t xml:space="preserve">        </w:t>
+      </w:r>
+      <w:proofErr w:type="spellStart"/>
+      <w:r>
+        <w:t>cin</w:t>
+      </w:r>
+      <w:proofErr w:type="spellEnd"/>
+      <w:r>
+        <w:t xml:space="preserve"> &gt;&gt; a &gt;&gt; b;</w:t>
+      </w:r>
+    </w:p>
+    <w:p>
+      <w:r>
+        <w:t xml:space="preserve">        </w:t>
+      </w:r>
+      <w:proofErr w:type="spellStart"/>
+      <w:r>
+        <w:t>cout</w:t>
+      </w:r>
+      <w:proofErr w:type="spellEnd"/>
+      <w:r>
+        <w:t xml:space="preserve"> &lt;&lt; </w:t>
+      </w:r>
+      <w:proofErr w:type="spellStart"/>
+      <w:r>
+        <w:t>pref</w:t>
+      </w:r>
+      <w:proofErr w:type="spellEnd"/>
+      <w:r>
+        <w:t xml:space="preserve">[b] - </w:t>
+      </w:r>
+      <w:proofErr w:type="spellStart"/>
+      <w:r>
+        <w:t>pref</w:t>
+      </w:r>
+      <w:proofErr w:type="spellEnd"/>
+      <w:r>
+        <w:t>[a - 1] &lt;&lt; "\n";</w:t>
+      </w:r>
+    </w:p>
+    <w:p>
+      <w:r>
         <w:t xml:space="preserve">    }</w:t>
       </w:r>
     </w:p>
     <w:p/>
     <w:p>
       <w:r>
-        <w:t xml:space="preserve">    // Step 2: Build prefix sum to get count per temperature</w:t>
-      </w:r>
-    </w:p>
-    <w:p>
-      <w:r>
-        <w:t xml:space="preserve">    vector&lt;int&gt; count(MAX, 0);</w:t>
-      </w:r>
-    </w:p>
-    <w:p>
-      <w:r>
-        <w:t xml:space="preserve">    count[0] = diff[0];</w:t>
-      </w:r>
-    </w:p>
-    <w:p>
-      <w:r>
-        <w:t xml:space="preserve">    for (int </w:t>
-      </w:r>
-      <w:proofErr w:type="spellStart"/>
-      <w:r>
-        <w:t>i</w:t>
-      </w:r>
-      <w:proofErr w:type="spellEnd"/>
-      <w:r>
-        <w:t xml:space="preserve"> = 1; </w:t>
-      </w:r>
-      <w:proofErr w:type="spellStart"/>
-      <w:r>
-        <w:t>i</w:t>
-      </w:r>
-      <w:proofErr w:type="spellEnd"/>
-      <w:r>
-        <w:t xml:space="preserve"> &lt; MAX; </w:t>
-      </w:r>
-      <w:proofErr w:type="spellStart"/>
-      <w:r>
-        <w:t>i</w:t>
-      </w:r>
-      <w:proofErr w:type="spellEnd"/>
-      <w:r>
-        <w:t>++)</w:t>
-      </w:r>
-    </w:p>
-    <w:p>
-      <w:r>
-        <w:t xml:space="preserve">        count[</w:t>
-      </w:r>
-      <w:proofErr w:type="spellStart"/>
-      <w:r>
-        <w:t>i</w:t>
-      </w:r>
-      <w:proofErr w:type="spellEnd"/>
-      <w:r>
-        <w:t>] = count[</w:t>
-      </w:r>
-      <w:proofErr w:type="spellStart"/>
-      <w:r>
-        <w:t>i</w:t>
-      </w:r>
-      <w:proofErr w:type="spellEnd"/>
-      <w:r>
-        <w:t xml:space="preserve"> - 1] + diff[</w:t>
-      </w:r>
-      <w:proofErr w:type="spellStart"/>
-      <w:r>
-        <w:t>i</w:t>
-      </w:r>
-      <w:proofErr w:type="spellEnd"/>
-      <w:r>
-        <w:t>];</w:t>
-      </w:r>
-    </w:p>
-    <w:p/>
-    <w:p>
-      <w:r>
-        <w:t xml:space="preserve">    // Step 3: Mark admissible temperatures (count &gt;= k)</w:t>
-      </w:r>
-    </w:p>
-    <w:p>
-      <w:r>
-        <w:t xml:space="preserve">    vector&lt;int&gt; ok(MAX, 0);</w:t>
-      </w:r>
-    </w:p>
-    <w:p>
-      <w:r>
-        <w:t xml:space="preserve">    for (int </w:t>
-      </w:r>
-      <w:proofErr w:type="spellStart"/>
-      <w:r>
-        <w:t>i</w:t>
-      </w:r>
-      <w:proofErr w:type="spellEnd"/>
-      <w:r>
-        <w:t xml:space="preserve"> = 1; </w:t>
-      </w:r>
-      <w:proofErr w:type="spellStart"/>
-      <w:r>
-        <w:t>i</w:t>
-      </w:r>
-      <w:proofErr w:type="spellEnd"/>
-      <w:r>
-        <w:t xml:space="preserve"> &lt; MAX; </w:t>
-      </w:r>
-      <w:proofErr w:type="spellStart"/>
-      <w:r>
-        <w:t>i</w:t>
-      </w:r>
-      <w:proofErr w:type="spellEnd"/>
-      <w:r>
-        <w:t>++) {</w:t>
-      </w:r>
-    </w:p>
-    <w:p>
-      <w:r>
-        <w:t xml:space="preserve">        ok[</w:t>
-      </w:r>
-      <w:proofErr w:type="spellStart"/>
-      <w:r>
-        <w:t>i</w:t>
-      </w:r>
-      <w:proofErr w:type="spellEnd"/>
-      <w:r>
-        <w:t>] = (count[</w:t>
-      </w:r>
-      <w:proofErr w:type="spellStart"/>
-      <w:r>
-        <w:t>i</w:t>
-      </w:r>
-      <w:proofErr w:type="spellEnd"/>
-      <w:r>
-        <w:t>] &gt;= k ? 1 : 0);</w:t>
-      </w:r>
-    </w:p>
-    <w:p>
-      <w:r>
-        <w:t xml:space="preserve">    }</w:t>
-      </w:r>
-    </w:p>
-    <w:p/>
-    <w:p>
-      <w:r>
-        <w:t xml:space="preserve">    // Step 4: Build prefix sum for admissible counts</w:t>
-      </w:r>
-    </w:p>
-    <w:p>
-      <w:r>
-        <w:t xml:space="preserve">    vector&lt;int&gt; </w:t>
-      </w:r>
-      <w:proofErr w:type="spellStart"/>
-      <w:r>
-        <w:t>pref</w:t>
-      </w:r>
-      <w:proofErr w:type="spellEnd"/>
-      <w:r>
-        <w:t>(MAX, 0);</w:t>
-      </w:r>
-    </w:p>
-    <w:p>
-      <w:r>
-        <w:t xml:space="preserve">    for (int </w:t>
-      </w:r>
-      <w:proofErr w:type="spellStart"/>
-      <w:r>
-        <w:t>i</w:t>
-      </w:r>
-      <w:proofErr w:type="spellEnd"/>
-      <w:r>
-        <w:t xml:space="preserve"> = 1; </w:t>
-      </w:r>
-      <w:proofErr w:type="spellStart"/>
-      <w:r>
-        <w:t>i</w:t>
-      </w:r>
-      <w:proofErr w:type="spellEnd"/>
-      <w:r>
-        <w:t xml:space="preserve"> &lt; MAX; </w:t>
-      </w:r>
-      <w:proofErr w:type="spellStart"/>
-      <w:r>
-        <w:t>i</w:t>
-      </w:r>
-      <w:proofErr w:type="spellEnd"/>
-      <w:r>
-        <w:t>++)</w:t>
-      </w:r>
-    </w:p>
-    <w:p>
-      <w:r>
-        <w:t xml:space="preserve">        </w:t>
-      </w:r>
-      <w:proofErr w:type="spellStart"/>
-      <w:r>
-        <w:t>pref</w:t>
-      </w:r>
-      <w:proofErr w:type="spellEnd"/>
-      <w:r>
-        <w:t>[</w:t>
-      </w:r>
-      <w:proofErr w:type="spellStart"/>
-      <w:r>
-        <w:t>i</w:t>
-      </w:r>
-      <w:proofErr w:type="spellEnd"/>
-      <w:r>
-        <w:t xml:space="preserve">] = </w:t>
-      </w:r>
-      <w:proofErr w:type="spellStart"/>
-      <w:r>
-        <w:t>pref</w:t>
-      </w:r>
-      <w:proofErr w:type="spellEnd"/>
-      <w:r>
-        <w:t>[</w:t>
-      </w:r>
-      <w:proofErr w:type="spellStart"/>
-      <w:r>
-        <w:t>i</w:t>
-      </w:r>
-      <w:proofErr w:type="spellEnd"/>
-      <w:r>
-        <w:t xml:space="preserve"> - 1] + ok[</w:t>
-      </w:r>
-      <w:proofErr w:type="spellStart"/>
-      <w:r>
-        <w:t>i</w:t>
-      </w:r>
-      <w:proofErr w:type="spellEnd"/>
-      <w:r>
-        <w:t>];</w:t>
-      </w:r>
-    </w:p>
-    <w:p/>
-    <w:p>
-      <w:r>
-        <w:t xml:space="preserve">    // Step 5: Answer queries in O(1)</w:t>
-      </w:r>
-    </w:p>
-    <w:p>
-      <w:r>
-        <w:t xml:space="preserve">    while (q--) {</w:t>
-      </w:r>
-    </w:p>
-    <w:p>
-      <w:r>
-        <w:t xml:space="preserve">        int a, b;</w:t>
-      </w:r>
-    </w:p>
-    <w:p>
-      <w:r>
-        <w:t xml:space="preserve">        </w:t>
-      </w:r>
-      <w:proofErr w:type="spellStart"/>
-      <w:r>
-        <w:t>cin</w:t>
-      </w:r>
-      <w:proofErr w:type="spellEnd"/>
-      <w:r>
-        <w:t xml:space="preserve"> &gt;&gt; a &gt;&gt; b;</w:t>
-      </w:r>
-    </w:p>
-    <w:p>
-      <w:r>
-        <w:t xml:space="preserve">        </w:t>
-      </w:r>
-      <w:proofErr w:type="spellStart"/>
-      <w:r>
-        <w:t>cout</w:t>
-      </w:r>
-      <w:proofErr w:type="spellEnd"/>
-      <w:r>
-        <w:t xml:space="preserve"> &lt;&lt; </w:t>
-      </w:r>
-      <w:proofErr w:type="spellStart"/>
-      <w:r>
-        <w:t>pref</w:t>
-      </w:r>
-      <w:proofErr w:type="spellEnd"/>
-      <w:r>
-        <w:t xml:space="preserve">[b] - </w:t>
-      </w:r>
-      <w:proofErr w:type="spellStart"/>
-      <w:r>
-        <w:t>pref</w:t>
-      </w:r>
-      <w:proofErr w:type="spellEnd"/>
-      <w:r>
-        <w:t>[a - 1] &lt;&lt; "\n";</w:t>
-      </w:r>
-    </w:p>
-    <w:p>
-      <w:r>
-        <w:t xml:space="preserve">    }</w:t>
-      </w:r>
-    </w:p>
-    <w:p/>
-    <w:p>
-      <w:r>
-        <w:lastRenderedPageBreak/>
         <w:t xml:space="preserve">    return 0;</w:t>
       </w:r>
     </w:p>
@@ -2020,7 +2095,7 @@
     <w:p>
       <w:r>
         <w:pict w14:anchorId="3C0B3B8C">
-          <v:rect id="_x0000_i1093" style="width:0;height:1.5pt" o:hralign="center" o:hrstd="t" o:hr="t" fillcolor="#a0a0a0" stroked="f"/>
+          <v:rect id="_x0000_i1033" style="width:0;height:1.5pt" o:hralign="center" o:hrstd="t" o:hr="t" fillcolor="#a0a0a0" stroked="f"/>
         </w:pict>
       </w:r>
     </w:p>
@@ -2289,7 +2364,7 @@
     <w:p>
       <w:r>
         <w:pict w14:anchorId="15F84174">
-          <v:rect id="_x0000_i1094" style="width:0;height:1.5pt" o:hralign="center" o:hrstd="t" o:hr="t" fillcolor="#a0a0a0" stroked="f"/>
+          <v:rect id="_x0000_i1034" style="width:0;height:1.5pt" o:hralign="center" o:hrstd="t" o:hr="t" fillcolor="#a0a0a0" stroked="f"/>
         </w:pict>
       </w:r>
     </w:p>

</xml_diff>

<commit_message>
C - Not All Covered -
</commit_message>
<xml_diff>
--- a/week04/solution.docx
+++ b/week04/solution.docx
@@ -5,23 +5,67 @@
     <w:p>
       <w:pPr>
         <w:rPr>
-          <w:sz w:val="30"/>
-          <w:szCs w:val="30"/>
-        </w:rPr>
-      </w:pPr>
-      <w:r>
-        <w:rPr>
-          <w:b/>
-          <w:bCs/>
-          <w:sz w:val="30"/>
-          <w:szCs w:val="30"/>
+          <w:b/>
+          <w:bCs/>
+          <w:sz w:val="30"/>
+          <w:szCs w:val="30"/>
+        </w:rPr>
+      </w:pPr>
+    </w:p>
+    <w:p>
+      <w:pPr>
+        <w:rPr>
+          <w:sz w:val="30"/>
+          <w:szCs w:val="30"/>
+        </w:rPr>
+      </w:pPr>
+    </w:p>
+    <w:p>
+      <w:pPr>
+        <w:rPr>
+          <w:b/>
+          <w:bCs/>
+          <w:sz w:val="30"/>
+          <w:szCs w:val="30"/>
+        </w:rPr>
+      </w:pPr>
+    </w:p>
+    <w:p>
+      <w:pPr>
+        <w:rPr>
+          <w:b/>
+          <w:bCs/>
+          <w:sz w:val="30"/>
+          <w:szCs w:val="30"/>
+        </w:rPr>
+      </w:pPr>
+    </w:p>
+    <w:p>
+      <w:pPr>
+        <w:rPr>
+          <w:b/>
+          <w:bCs/>
+          <w:sz w:val="30"/>
+          <w:szCs w:val="30"/>
+        </w:rPr>
+      </w:pPr>
+      <w:r>
+        <w:rPr>
+          <w:b/>
+          <w:bCs/>
+          <w:sz w:val="30"/>
+          <w:szCs w:val="30"/>
+          <w:highlight w:val="green"/>
         </w:rPr>
         <w:t>C - Not All Covered </w:t>
       </w:r>
       <w:r>
         <w:rPr>
-          <w:sz w:val="30"/>
-          <w:szCs w:val="30"/>
+          <w:b/>
+          <w:bCs/>
+          <w:sz w:val="30"/>
+          <w:szCs w:val="30"/>
+          <w:highlight w:val="green"/>
         </w:rPr>
         <w:t xml:space="preserve">- </w:t>
       </w:r>
@@ -29,12 +73,3385 @@
         <w:r>
           <w:rPr>
             <w:rStyle w:val="Hyperlink"/>
+            <w:b/>
+            <w:bCs/>
             <w:sz w:val="30"/>
             <w:szCs w:val="30"/>
+            <w:highlight w:val="green"/>
           </w:rPr>
           <w:t>https://atcoder.jp/contests/abc408/tasks/abc408_c?lang=en</w:t>
         </w:r>
       </w:hyperlink>
+    </w:p>
+    <w:p>
+      <w:pPr>
+        <w:rPr>
+          <w:sz w:val="30"/>
+          <w:szCs w:val="30"/>
+        </w:rPr>
+      </w:pPr>
+      <w:r>
+        <w:rPr>
+          <w:sz w:val="30"/>
+          <w:szCs w:val="30"/>
+        </w:rPr>
+        <w:pict w14:anchorId="7A73E29C">
+          <v:rect id="_x0000_i1114" style="width:0;height:1.5pt" o:hralign="center" o:hrstd="t" o:hr="t" fillcolor="#a0a0a0" stroked="f"/>
+        </w:pict>
+      </w:r>
+    </w:p>
+    <w:p>
+      <w:pPr>
+        <w:rPr>
+          <w:b/>
+          <w:bCs/>
+          <w:sz w:val="30"/>
+          <w:szCs w:val="30"/>
+        </w:rPr>
+      </w:pPr>
+      <w:r>
+        <w:rPr>
+          <w:rFonts w:ascii="Segoe UI Emoji" w:hAnsi="Segoe UI Emoji" w:cs="Segoe UI Emoji"/>
+          <w:b/>
+          <w:bCs/>
+          <w:sz w:val="30"/>
+          <w:szCs w:val="30"/>
+        </w:rPr>
+        <w:t>🧩</w:t>
+      </w:r>
+      <w:r>
+        <w:rPr>
+          <w:b/>
+          <w:bCs/>
+          <w:sz w:val="30"/>
+          <w:szCs w:val="30"/>
+        </w:rPr>
+        <w:t xml:space="preserve"> Problem Statement</w:t>
+      </w:r>
+    </w:p>
+    <w:p>
+      <w:pPr>
+        <w:rPr>
+          <w:sz w:val="30"/>
+          <w:szCs w:val="30"/>
+        </w:rPr>
+      </w:pPr>
+      <w:r>
+        <w:rPr>
+          <w:sz w:val="30"/>
+          <w:szCs w:val="30"/>
+        </w:rPr>
+        <w:t>We have:</w:t>
+      </w:r>
+    </w:p>
+    <w:p>
+      <w:pPr>
+        <w:numPr>
+          <w:ilvl w:val="0"/>
+          <w:numId w:val="4"/>
+        </w:numPr>
+        <w:rPr>
+          <w:sz w:val="30"/>
+          <w:szCs w:val="30"/>
+        </w:rPr>
+      </w:pPr>
+      <w:r>
+        <w:rPr>
+          <w:b/>
+          <w:bCs/>
+          <w:sz w:val="30"/>
+          <w:szCs w:val="30"/>
+        </w:rPr>
+        <w:t>N castle walls</w:t>
+      </w:r>
+      <w:r>
+        <w:rPr>
+          <w:sz w:val="30"/>
+          <w:szCs w:val="30"/>
+        </w:rPr>
+        <w:t>, numbered from 1 to N.</w:t>
+      </w:r>
+    </w:p>
+    <w:p>
+      <w:pPr>
+        <w:numPr>
+          <w:ilvl w:val="0"/>
+          <w:numId w:val="4"/>
+        </w:numPr>
+        <w:rPr>
+          <w:sz w:val="30"/>
+          <w:szCs w:val="30"/>
+        </w:rPr>
+      </w:pPr>
+      <w:r>
+        <w:rPr>
+          <w:b/>
+          <w:bCs/>
+          <w:sz w:val="30"/>
+          <w:szCs w:val="30"/>
+        </w:rPr>
+        <w:t>M turrets</w:t>
+      </w:r>
+      <w:r>
+        <w:rPr>
+          <w:sz w:val="30"/>
+          <w:szCs w:val="30"/>
+        </w:rPr>
+        <w:t>, each turret i guards a continuous range of walls [Li, Ri].</w:t>
+      </w:r>
+    </w:p>
+    <w:p>
+      <w:pPr>
+        <w:rPr>
+          <w:sz w:val="30"/>
+          <w:szCs w:val="30"/>
+        </w:rPr>
+      </w:pPr>
+      <w:r>
+        <w:rPr>
+          <w:sz w:val="30"/>
+          <w:szCs w:val="30"/>
+        </w:rPr>
+        <w:t xml:space="preserve">We can </w:t>
+      </w:r>
+      <w:r>
+        <w:rPr>
+          <w:b/>
+          <w:bCs/>
+          <w:sz w:val="30"/>
+          <w:szCs w:val="30"/>
+        </w:rPr>
+        <w:t>destroy turrets</w:t>
+      </w:r>
+      <w:r>
+        <w:rPr>
+          <w:sz w:val="30"/>
+          <w:szCs w:val="30"/>
+        </w:rPr>
+        <w:t>.</w:t>
+      </w:r>
+      <w:r>
+        <w:rPr>
+          <w:sz w:val="30"/>
+          <w:szCs w:val="30"/>
+        </w:rPr>
+        <w:br/>
+        <w:t xml:space="preserve">If we destroy turret i, then walls [Li, Ri] are </w:t>
+      </w:r>
+      <w:r>
+        <w:rPr>
+          <w:b/>
+          <w:bCs/>
+          <w:sz w:val="30"/>
+          <w:szCs w:val="30"/>
+        </w:rPr>
+        <w:t>no longer guarded by it</w:t>
+      </w:r>
+      <w:r>
+        <w:rPr>
+          <w:sz w:val="30"/>
+          <w:szCs w:val="30"/>
+        </w:rPr>
+        <w:t>.</w:t>
+      </w:r>
+    </w:p>
+    <w:p>
+      <w:pPr>
+        <w:rPr>
+          <w:sz w:val="30"/>
+          <w:szCs w:val="30"/>
+        </w:rPr>
+      </w:pPr>
+      <w:r>
+        <w:rPr>
+          <w:sz w:val="30"/>
+          <w:szCs w:val="30"/>
+        </w:rPr>
+        <w:t>Your task:</w:t>
+      </w:r>
+    </w:p>
+    <w:p>
+      <w:pPr>
+        <w:rPr>
+          <w:sz w:val="30"/>
+          <w:szCs w:val="30"/>
+        </w:rPr>
+      </w:pPr>
+      <w:r>
+        <w:rPr>
+          <w:sz w:val="30"/>
+          <w:szCs w:val="30"/>
+        </w:rPr>
+        <w:t xml:space="preserve">Find the </w:t>
+      </w:r>
+      <w:r>
+        <w:rPr>
+          <w:b/>
+          <w:bCs/>
+          <w:sz w:val="30"/>
+          <w:szCs w:val="30"/>
+        </w:rPr>
+        <w:t>minimum number of turrets to destroy</w:t>
+      </w:r>
+      <w:r>
+        <w:rPr>
+          <w:sz w:val="30"/>
+          <w:szCs w:val="30"/>
+        </w:rPr>
+        <w:t xml:space="preserve"> so that </w:t>
+      </w:r>
+      <w:r>
+        <w:rPr>
+          <w:b/>
+          <w:bCs/>
+          <w:sz w:val="30"/>
+          <w:szCs w:val="30"/>
+        </w:rPr>
+        <w:t>at least one wall</w:t>
+      </w:r>
+      <w:r>
+        <w:rPr>
+          <w:sz w:val="30"/>
+          <w:szCs w:val="30"/>
+        </w:rPr>
+        <w:t xml:space="preserve"> is </w:t>
+      </w:r>
+      <w:r>
+        <w:rPr>
+          <w:b/>
+          <w:bCs/>
+          <w:sz w:val="30"/>
+          <w:szCs w:val="30"/>
+        </w:rPr>
+        <w:t>not guarded by any turret</w:t>
+      </w:r>
+      <w:r>
+        <w:rPr>
+          <w:sz w:val="30"/>
+          <w:szCs w:val="30"/>
+        </w:rPr>
+        <w:t>.</w:t>
+      </w:r>
+    </w:p>
+    <w:p>
+      <w:pPr>
+        <w:rPr>
+          <w:sz w:val="30"/>
+          <w:szCs w:val="30"/>
+        </w:rPr>
+      </w:pPr>
+      <w:r>
+        <w:rPr>
+          <w:sz w:val="30"/>
+          <w:szCs w:val="30"/>
+        </w:rPr>
+        <w:pict w14:anchorId="4AC9637F">
+          <v:rect id="_x0000_i1115" style="width:0;height:1.5pt" o:hralign="center" o:hrstd="t" o:hr="t" fillcolor="#a0a0a0" stroked="f"/>
+        </w:pict>
+      </w:r>
+    </w:p>
+    <w:p>
+      <w:pPr>
+        <w:rPr>
+          <w:b/>
+          <w:bCs/>
+          <w:sz w:val="30"/>
+          <w:szCs w:val="30"/>
+        </w:rPr>
+      </w:pPr>
+      <w:r>
+        <w:rPr>
+          <w:b/>
+          <w:bCs/>
+          <w:sz w:val="30"/>
+          <w:szCs w:val="30"/>
+        </w:rPr>
+        <w:t>Example 1</w:t>
+      </w:r>
+    </w:p>
+    <w:p>
+      <w:pPr>
+        <w:rPr>
+          <w:b/>
+          <w:bCs/>
+          <w:sz w:val="30"/>
+          <w:szCs w:val="30"/>
+        </w:rPr>
+      </w:pPr>
+      <w:r>
+        <w:rPr>
+          <w:b/>
+          <w:bCs/>
+          <w:sz w:val="30"/>
+          <w:szCs w:val="30"/>
+        </w:rPr>
+        <w:t>Input</w:t>
+      </w:r>
+    </w:p>
+    <w:p>
+      <w:pPr>
+        <w:rPr>
+          <w:sz w:val="30"/>
+          <w:szCs w:val="30"/>
+        </w:rPr>
+      </w:pPr>
+      <w:r>
+        <w:rPr>
+          <w:sz w:val="30"/>
+          <w:szCs w:val="30"/>
+        </w:rPr>
+        <w:t>10 4</w:t>
+      </w:r>
+    </w:p>
+    <w:p>
+      <w:pPr>
+        <w:rPr>
+          <w:sz w:val="30"/>
+          <w:szCs w:val="30"/>
+        </w:rPr>
+      </w:pPr>
+      <w:r>
+        <w:rPr>
+          <w:sz w:val="30"/>
+          <w:szCs w:val="30"/>
+        </w:rPr>
+        <w:t>1 6</w:t>
+      </w:r>
+    </w:p>
+    <w:p>
+      <w:pPr>
+        <w:rPr>
+          <w:sz w:val="30"/>
+          <w:szCs w:val="30"/>
+        </w:rPr>
+      </w:pPr>
+      <w:r>
+        <w:rPr>
+          <w:sz w:val="30"/>
+          <w:szCs w:val="30"/>
+        </w:rPr>
+        <w:t>4 5</w:t>
+      </w:r>
+    </w:p>
+    <w:p>
+      <w:pPr>
+        <w:rPr>
+          <w:sz w:val="30"/>
+          <w:szCs w:val="30"/>
+        </w:rPr>
+      </w:pPr>
+      <w:r>
+        <w:rPr>
+          <w:sz w:val="30"/>
+          <w:szCs w:val="30"/>
+        </w:rPr>
+        <w:t>5 10</w:t>
+      </w:r>
+    </w:p>
+    <w:p>
+      <w:pPr>
+        <w:rPr>
+          <w:sz w:val="30"/>
+          <w:szCs w:val="30"/>
+        </w:rPr>
+      </w:pPr>
+      <w:r>
+        <w:rPr>
+          <w:sz w:val="30"/>
+          <w:szCs w:val="30"/>
+        </w:rPr>
+        <w:lastRenderedPageBreak/>
+        <w:t>7 10</w:t>
+      </w:r>
+    </w:p>
+    <w:p>
+      <w:pPr>
+        <w:rPr>
+          <w:b/>
+          <w:bCs/>
+          <w:sz w:val="30"/>
+          <w:szCs w:val="30"/>
+        </w:rPr>
+      </w:pPr>
+      <w:r>
+        <w:rPr>
+          <w:b/>
+          <w:bCs/>
+          <w:sz w:val="30"/>
+          <w:szCs w:val="30"/>
+        </w:rPr>
+        <w:t>Visualization</w:t>
+      </w:r>
+    </w:p>
+    <w:tbl>
+      <w:tblPr>
+        <w:tblW w:w="0" w:type="auto"/>
+        <w:tblCellSpacing w:w="15" w:type="dxa"/>
+        <w:tblCellMar>
+          <w:top w:w="15" w:type="dxa"/>
+          <w:left w:w="15" w:type="dxa"/>
+          <w:bottom w:w="15" w:type="dxa"/>
+          <w:right w:w="15" w:type="dxa"/>
+        </w:tblCellMar>
+        <w:tblLook w:val="04A0" w:firstRow="1" w:lastRow="0" w:firstColumn="1" w:lastColumn="0" w:noHBand="0" w:noVBand="1"/>
+      </w:tblPr>
+      <w:tblGrid>
+        <w:gridCol w:w="833"/>
+        <w:gridCol w:w="1703"/>
+      </w:tblGrid>
+      <w:tr>
+        <w:trPr>
+          <w:tblHeader/>
+          <w:tblCellSpacing w:w="15" w:type="dxa"/>
+        </w:trPr>
+        <w:tc>
+          <w:tcPr>
+            <w:tcW w:w="0" w:type="auto"/>
+            <w:vAlign w:val="center"/>
+            <w:hideMark/>
+          </w:tcPr>
+          <w:p>
+            <w:pPr>
+              <w:rPr>
+                <w:b/>
+                <w:bCs/>
+                <w:sz w:val="30"/>
+                <w:szCs w:val="30"/>
+              </w:rPr>
+            </w:pPr>
+            <w:r>
+              <w:rPr>
+                <w:b/>
+                <w:bCs/>
+                <w:sz w:val="30"/>
+                <w:szCs w:val="30"/>
+              </w:rPr>
+              <w:t>Turret</w:t>
+            </w:r>
+          </w:p>
+        </w:tc>
+        <w:tc>
+          <w:tcPr>
+            <w:tcW w:w="0" w:type="auto"/>
+            <w:vAlign w:val="center"/>
+            <w:hideMark/>
+          </w:tcPr>
+          <w:p>
+            <w:pPr>
+              <w:rPr>
+                <w:b/>
+                <w:bCs/>
+                <w:sz w:val="30"/>
+                <w:szCs w:val="30"/>
+              </w:rPr>
+            </w:pPr>
+            <w:r>
+              <w:rPr>
+                <w:b/>
+                <w:bCs/>
+                <w:sz w:val="30"/>
+                <w:szCs w:val="30"/>
+              </w:rPr>
+              <w:t>Guards Walls</w:t>
+            </w:r>
+          </w:p>
+        </w:tc>
+      </w:tr>
+      <w:tr>
+        <w:trPr>
+          <w:tblCellSpacing w:w="15" w:type="dxa"/>
+        </w:trPr>
+        <w:tc>
+          <w:tcPr>
+            <w:tcW w:w="0" w:type="auto"/>
+            <w:vAlign w:val="center"/>
+            <w:hideMark/>
+          </w:tcPr>
+          <w:p>
+            <w:pPr>
+              <w:rPr>
+                <w:sz w:val="30"/>
+                <w:szCs w:val="30"/>
+              </w:rPr>
+            </w:pPr>
+            <w:r>
+              <w:rPr>
+                <w:sz w:val="30"/>
+                <w:szCs w:val="30"/>
+              </w:rPr>
+              <w:t>1</w:t>
+            </w:r>
+          </w:p>
+        </w:tc>
+        <w:tc>
+          <w:tcPr>
+            <w:tcW w:w="0" w:type="auto"/>
+            <w:vAlign w:val="center"/>
+            <w:hideMark/>
+          </w:tcPr>
+          <w:p>
+            <w:pPr>
+              <w:rPr>
+                <w:sz w:val="30"/>
+                <w:szCs w:val="30"/>
+              </w:rPr>
+            </w:pPr>
+            <w:r>
+              <w:rPr>
+                <w:sz w:val="30"/>
+                <w:szCs w:val="30"/>
+              </w:rPr>
+              <w:t>[1–6]</w:t>
+            </w:r>
+          </w:p>
+        </w:tc>
+      </w:tr>
+      <w:tr>
+        <w:trPr>
+          <w:tblCellSpacing w:w="15" w:type="dxa"/>
+        </w:trPr>
+        <w:tc>
+          <w:tcPr>
+            <w:tcW w:w="0" w:type="auto"/>
+            <w:vAlign w:val="center"/>
+            <w:hideMark/>
+          </w:tcPr>
+          <w:p>
+            <w:pPr>
+              <w:rPr>
+                <w:sz w:val="30"/>
+                <w:szCs w:val="30"/>
+              </w:rPr>
+            </w:pPr>
+            <w:r>
+              <w:rPr>
+                <w:sz w:val="30"/>
+                <w:szCs w:val="30"/>
+              </w:rPr>
+              <w:t>2</w:t>
+            </w:r>
+          </w:p>
+        </w:tc>
+        <w:tc>
+          <w:tcPr>
+            <w:tcW w:w="0" w:type="auto"/>
+            <w:vAlign w:val="center"/>
+            <w:hideMark/>
+          </w:tcPr>
+          <w:p>
+            <w:pPr>
+              <w:rPr>
+                <w:sz w:val="30"/>
+                <w:szCs w:val="30"/>
+              </w:rPr>
+            </w:pPr>
+            <w:r>
+              <w:rPr>
+                <w:sz w:val="30"/>
+                <w:szCs w:val="30"/>
+              </w:rPr>
+              <w:t>[4–5]</w:t>
+            </w:r>
+          </w:p>
+        </w:tc>
+      </w:tr>
+      <w:tr>
+        <w:trPr>
+          <w:tblCellSpacing w:w="15" w:type="dxa"/>
+        </w:trPr>
+        <w:tc>
+          <w:tcPr>
+            <w:tcW w:w="0" w:type="auto"/>
+            <w:vAlign w:val="center"/>
+            <w:hideMark/>
+          </w:tcPr>
+          <w:p>
+            <w:pPr>
+              <w:rPr>
+                <w:sz w:val="30"/>
+                <w:szCs w:val="30"/>
+              </w:rPr>
+            </w:pPr>
+            <w:r>
+              <w:rPr>
+                <w:sz w:val="30"/>
+                <w:szCs w:val="30"/>
+              </w:rPr>
+              <w:t>3</w:t>
+            </w:r>
+          </w:p>
+        </w:tc>
+        <w:tc>
+          <w:tcPr>
+            <w:tcW w:w="0" w:type="auto"/>
+            <w:vAlign w:val="center"/>
+            <w:hideMark/>
+          </w:tcPr>
+          <w:p>
+            <w:pPr>
+              <w:rPr>
+                <w:sz w:val="30"/>
+                <w:szCs w:val="30"/>
+              </w:rPr>
+            </w:pPr>
+            <w:r>
+              <w:rPr>
+                <w:sz w:val="30"/>
+                <w:szCs w:val="30"/>
+              </w:rPr>
+              <w:t>[5–10]</w:t>
+            </w:r>
+          </w:p>
+        </w:tc>
+      </w:tr>
+      <w:tr>
+        <w:trPr>
+          <w:tblCellSpacing w:w="15" w:type="dxa"/>
+        </w:trPr>
+        <w:tc>
+          <w:tcPr>
+            <w:tcW w:w="0" w:type="auto"/>
+            <w:vAlign w:val="center"/>
+            <w:hideMark/>
+          </w:tcPr>
+          <w:p>
+            <w:pPr>
+              <w:rPr>
+                <w:sz w:val="30"/>
+                <w:szCs w:val="30"/>
+              </w:rPr>
+            </w:pPr>
+            <w:r>
+              <w:rPr>
+                <w:sz w:val="30"/>
+                <w:szCs w:val="30"/>
+              </w:rPr>
+              <w:t>4</w:t>
+            </w:r>
+          </w:p>
+        </w:tc>
+        <w:tc>
+          <w:tcPr>
+            <w:tcW w:w="0" w:type="auto"/>
+            <w:vAlign w:val="center"/>
+            <w:hideMark/>
+          </w:tcPr>
+          <w:p>
+            <w:pPr>
+              <w:rPr>
+                <w:sz w:val="30"/>
+                <w:szCs w:val="30"/>
+              </w:rPr>
+            </w:pPr>
+            <w:r>
+              <w:rPr>
+                <w:sz w:val="30"/>
+                <w:szCs w:val="30"/>
+              </w:rPr>
+              <w:t>[7–10]</w:t>
+            </w:r>
+          </w:p>
+        </w:tc>
+      </w:tr>
+    </w:tbl>
+    <w:p>
+      <w:pPr>
+        <w:rPr>
+          <w:sz w:val="30"/>
+          <w:szCs w:val="30"/>
+        </w:rPr>
+      </w:pPr>
+      <w:r>
+        <w:rPr>
+          <w:sz w:val="30"/>
+          <w:szCs w:val="30"/>
+        </w:rPr>
+        <w:t>If we check:</w:t>
+      </w:r>
+    </w:p>
+    <w:p>
+      <w:pPr>
+        <w:numPr>
+          <w:ilvl w:val="0"/>
+          <w:numId w:val="5"/>
+        </w:numPr>
+        <w:rPr>
+          <w:sz w:val="30"/>
+          <w:szCs w:val="30"/>
+        </w:rPr>
+      </w:pPr>
+      <w:r>
+        <w:rPr>
+          <w:sz w:val="30"/>
+          <w:szCs w:val="30"/>
+        </w:rPr>
+        <w:t>Wall 1 → guarded by turret 1</w:t>
+      </w:r>
+    </w:p>
+    <w:p>
+      <w:pPr>
+        <w:numPr>
+          <w:ilvl w:val="0"/>
+          <w:numId w:val="5"/>
+        </w:numPr>
+        <w:rPr>
+          <w:sz w:val="30"/>
+          <w:szCs w:val="30"/>
+        </w:rPr>
+      </w:pPr>
+      <w:r>
+        <w:rPr>
+          <w:sz w:val="30"/>
+          <w:szCs w:val="30"/>
+        </w:rPr>
+        <w:t>Wall 3 → only turret 1 guards it</w:t>
+      </w:r>
+      <w:r>
+        <w:rPr>
+          <w:sz w:val="30"/>
+          <w:szCs w:val="30"/>
+        </w:rPr>
+        <w:br/>
+        <w:t xml:space="preserve">So if we </w:t>
+      </w:r>
+      <w:r>
+        <w:rPr>
+          <w:b/>
+          <w:bCs/>
+          <w:sz w:val="30"/>
+          <w:szCs w:val="30"/>
+        </w:rPr>
+        <w:t>destroy turret 1</w:t>
+      </w:r>
+      <w:r>
+        <w:rPr>
+          <w:sz w:val="30"/>
+          <w:szCs w:val="30"/>
+        </w:rPr>
+        <w:t xml:space="preserve">, wall 3 becomes </w:t>
+      </w:r>
+      <w:r>
+        <w:rPr>
+          <w:b/>
+          <w:bCs/>
+          <w:sz w:val="30"/>
+          <w:szCs w:val="30"/>
+        </w:rPr>
+        <w:t>unguarded</w:t>
+      </w:r>
+      <w:r>
+        <w:rPr>
+          <w:sz w:val="30"/>
+          <w:szCs w:val="30"/>
+        </w:rPr>
+        <w:t>.</w:t>
+      </w:r>
+    </w:p>
+    <w:p>
+      <w:pPr>
+        <w:rPr>
+          <w:sz w:val="30"/>
+          <w:szCs w:val="30"/>
+        </w:rPr>
+      </w:pPr>
+      <w:r>
+        <w:rPr>
+          <w:rFonts w:ascii="Segoe UI Emoji" w:hAnsi="Segoe UI Emoji" w:cs="Segoe UI Emoji"/>
+          <w:sz w:val="30"/>
+          <w:szCs w:val="30"/>
+        </w:rPr>
+        <w:t>✅</w:t>
+      </w:r>
+      <w:r>
+        <w:rPr>
+          <w:sz w:val="30"/>
+          <w:szCs w:val="30"/>
+        </w:rPr>
+        <w:t xml:space="preserve"> Minimum turrets to destroy = </w:t>
+      </w:r>
+      <w:r>
+        <w:rPr>
+          <w:b/>
+          <w:bCs/>
+          <w:sz w:val="30"/>
+          <w:szCs w:val="30"/>
+        </w:rPr>
+        <w:t>1</w:t>
+      </w:r>
+    </w:p>
+    <w:p>
+      <w:pPr>
+        <w:rPr>
+          <w:sz w:val="30"/>
+          <w:szCs w:val="30"/>
+        </w:rPr>
+      </w:pPr>
+      <w:r>
+        <w:rPr>
+          <w:sz w:val="30"/>
+          <w:szCs w:val="30"/>
+        </w:rPr>
+        <w:pict w14:anchorId="2AFADD79">
+          <v:rect id="_x0000_i1116" style="width:0;height:1.5pt" o:hralign="center" o:hrstd="t" o:hr="t" fillcolor="#a0a0a0" stroked="f"/>
+        </w:pict>
+      </w:r>
+    </w:p>
+    <w:p>
+      <w:pPr>
+        <w:rPr>
+          <w:b/>
+          <w:bCs/>
+          <w:sz w:val="30"/>
+          <w:szCs w:val="30"/>
+        </w:rPr>
+      </w:pPr>
+      <w:r>
+        <w:rPr>
+          <w:b/>
+          <w:bCs/>
+          <w:sz w:val="30"/>
+          <w:szCs w:val="30"/>
+        </w:rPr>
+        <w:t>Example 2</w:t>
+      </w:r>
+    </w:p>
+    <w:p>
+      <w:pPr>
+        <w:rPr>
+          <w:sz w:val="30"/>
+          <w:szCs w:val="30"/>
+        </w:rPr>
+      </w:pPr>
+      <w:r>
+        <w:rPr>
+          <w:sz w:val="30"/>
+          <w:szCs w:val="30"/>
+        </w:rPr>
+        <w:t>5 2</w:t>
+      </w:r>
+    </w:p>
+    <w:p>
+      <w:pPr>
+        <w:rPr>
+          <w:sz w:val="30"/>
+          <w:szCs w:val="30"/>
+        </w:rPr>
+      </w:pPr>
+      <w:r>
+        <w:rPr>
+          <w:sz w:val="30"/>
+          <w:szCs w:val="30"/>
+        </w:rPr>
+        <w:t>1 2</w:t>
+      </w:r>
+    </w:p>
+    <w:p>
+      <w:pPr>
+        <w:rPr>
+          <w:sz w:val="30"/>
+          <w:szCs w:val="30"/>
+        </w:rPr>
+      </w:pPr>
+      <w:r>
+        <w:rPr>
+          <w:sz w:val="30"/>
+          <w:szCs w:val="30"/>
+        </w:rPr>
+        <w:t>3 4</w:t>
+      </w:r>
+    </w:p>
+    <w:p>
+      <w:pPr>
+        <w:rPr>
+          <w:sz w:val="30"/>
+          <w:szCs w:val="30"/>
+        </w:rPr>
+      </w:pPr>
+      <w:r>
+        <w:rPr>
+          <w:sz w:val="30"/>
+          <w:szCs w:val="30"/>
+        </w:rPr>
+        <w:t>Walls guarded:</w:t>
+      </w:r>
+    </w:p>
+    <w:p>
+      <w:pPr>
+        <w:numPr>
+          <w:ilvl w:val="0"/>
+          <w:numId w:val="6"/>
+        </w:numPr>
+        <w:rPr>
+          <w:sz w:val="30"/>
+          <w:szCs w:val="30"/>
+        </w:rPr>
+      </w:pPr>
+      <w:r>
+        <w:rPr>
+          <w:sz w:val="30"/>
+          <w:szCs w:val="30"/>
+        </w:rPr>
+        <w:t>1–2 by turret 1</w:t>
+      </w:r>
+    </w:p>
+    <w:p>
+      <w:pPr>
+        <w:numPr>
+          <w:ilvl w:val="0"/>
+          <w:numId w:val="6"/>
+        </w:numPr>
+        <w:rPr>
+          <w:sz w:val="30"/>
+          <w:szCs w:val="30"/>
+        </w:rPr>
+      </w:pPr>
+      <w:r>
+        <w:rPr>
+          <w:sz w:val="30"/>
+          <w:szCs w:val="30"/>
+        </w:rPr>
+        <w:t>3–4 by turret 2</w:t>
+      </w:r>
+    </w:p>
+    <w:p>
+      <w:pPr>
+        <w:numPr>
+          <w:ilvl w:val="0"/>
+          <w:numId w:val="6"/>
+        </w:numPr>
+        <w:rPr>
+          <w:sz w:val="30"/>
+          <w:szCs w:val="30"/>
+        </w:rPr>
+      </w:pPr>
+      <w:r>
+        <w:rPr>
+          <w:sz w:val="30"/>
+          <w:szCs w:val="30"/>
+        </w:rPr>
+        <w:t xml:space="preserve">Wall 5 is </w:t>
+      </w:r>
+      <w:r>
+        <w:rPr>
+          <w:b/>
+          <w:bCs/>
+          <w:sz w:val="30"/>
+          <w:szCs w:val="30"/>
+        </w:rPr>
+        <w:t>not covered</w:t>
+      </w:r>
+      <w:r>
+        <w:rPr>
+          <w:sz w:val="30"/>
+          <w:szCs w:val="30"/>
+        </w:rPr>
+        <w:t xml:space="preserve"> by any turret.</w:t>
+      </w:r>
+    </w:p>
+    <w:p>
+      <w:pPr>
+        <w:rPr>
+          <w:sz w:val="30"/>
+          <w:szCs w:val="30"/>
+        </w:rPr>
+      </w:pPr>
+      <w:r>
+        <w:rPr>
+          <w:rFonts w:ascii="Segoe UI Emoji" w:hAnsi="Segoe UI Emoji" w:cs="Segoe UI Emoji"/>
+          <w:sz w:val="30"/>
+          <w:szCs w:val="30"/>
+        </w:rPr>
+        <w:t>✅</w:t>
+      </w:r>
+      <w:r>
+        <w:rPr>
+          <w:sz w:val="30"/>
+          <w:szCs w:val="30"/>
+        </w:rPr>
+        <w:t xml:space="preserve"> Already unguarded → answer = </w:t>
+      </w:r>
+      <w:r>
+        <w:rPr>
+          <w:b/>
+          <w:bCs/>
+          <w:sz w:val="30"/>
+          <w:szCs w:val="30"/>
+        </w:rPr>
+        <w:t>0</w:t>
+      </w:r>
+    </w:p>
+    <w:p>
+      <w:pPr>
+        <w:rPr>
+          <w:sz w:val="30"/>
+          <w:szCs w:val="30"/>
+        </w:rPr>
+      </w:pPr>
+      <w:r>
+        <w:rPr>
+          <w:sz w:val="30"/>
+          <w:szCs w:val="30"/>
+        </w:rPr>
+        <w:lastRenderedPageBreak/>
+        <w:pict w14:anchorId="750F38BB">
+          <v:rect id="_x0000_i1117" style="width:0;height:1.5pt" o:hralign="center" o:hrstd="t" o:hr="t" fillcolor="#a0a0a0" stroked="f"/>
+        </w:pict>
+      </w:r>
+    </w:p>
+    <w:p>
+      <w:pPr>
+        <w:rPr>
+          <w:b/>
+          <w:bCs/>
+          <w:sz w:val="30"/>
+          <w:szCs w:val="30"/>
+        </w:rPr>
+      </w:pPr>
+      <w:r>
+        <w:rPr>
+          <w:b/>
+          <w:bCs/>
+          <w:sz w:val="30"/>
+          <w:szCs w:val="30"/>
+        </w:rPr>
+        <w:t>Example 3</w:t>
+      </w:r>
+    </w:p>
+    <w:p>
+      <w:pPr>
+        <w:rPr>
+          <w:sz w:val="30"/>
+          <w:szCs w:val="30"/>
+        </w:rPr>
+      </w:pPr>
+      <w:r>
+        <w:rPr>
+          <w:sz w:val="30"/>
+          <w:szCs w:val="30"/>
+        </w:rPr>
+        <w:t>5 10</w:t>
+      </w:r>
+    </w:p>
+    <w:p>
+      <w:pPr>
+        <w:rPr>
+          <w:sz w:val="30"/>
+          <w:szCs w:val="30"/>
+        </w:rPr>
+      </w:pPr>
+      <w:r>
+        <w:rPr>
+          <w:sz w:val="30"/>
+          <w:szCs w:val="30"/>
+        </w:rPr>
+        <w:t>2 5</w:t>
+      </w:r>
+    </w:p>
+    <w:p>
+      <w:pPr>
+        <w:rPr>
+          <w:sz w:val="30"/>
+          <w:szCs w:val="30"/>
+        </w:rPr>
+      </w:pPr>
+      <w:r>
+        <w:rPr>
+          <w:sz w:val="30"/>
+          <w:szCs w:val="30"/>
+        </w:rPr>
+        <w:t>1 5</w:t>
+      </w:r>
+    </w:p>
+    <w:p>
+      <w:pPr>
+        <w:rPr>
+          <w:sz w:val="30"/>
+          <w:szCs w:val="30"/>
+        </w:rPr>
+      </w:pPr>
+      <w:r>
+        <w:rPr>
+          <w:sz w:val="30"/>
+          <w:szCs w:val="30"/>
+        </w:rPr>
+        <w:t>1 2</w:t>
+      </w:r>
+    </w:p>
+    <w:p>
+      <w:pPr>
+        <w:rPr>
+          <w:sz w:val="30"/>
+          <w:szCs w:val="30"/>
+        </w:rPr>
+      </w:pPr>
+      <w:r>
+        <w:rPr>
+          <w:sz w:val="30"/>
+          <w:szCs w:val="30"/>
+        </w:rPr>
+        <w:t>2 4</w:t>
+      </w:r>
+    </w:p>
+    <w:p>
+      <w:pPr>
+        <w:rPr>
+          <w:sz w:val="30"/>
+          <w:szCs w:val="30"/>
+        </w:rPr>
+      </w:pPr>
+      <w:r>
+        <w:rPr>
+          <w:sz w:val="30"/>
+          <w:szCs w:val="30"/>
+        </w:rPr>
+        <w:t>2 2</w:t>
+      </w:r>
+    </w:p>
+    <w:p>
+      <w:pPr>
+        <w:rPr>
+          <w:sz w:val="30"/>
+          <w:szCs w:val="30"/>
+        </w:rPr>
+      </w:pPr>
+      <w:r>
+        <w:rPr>
+          <w:sz w:val="30"/>
+          <w:szCs w:val="30"/>
+        </w:rPr>
+        <w:t>5 5</w:t>
+      </w:r>
+    </w:p>
+    <w:p>
+      <w:pPr>
+        <w:rPr>
+          <w:sz w:val="30"/>
+          <w:szCs w:val="30"/>
+        </w:rPr>
+      </w:pPr>
+      <w:r>
+        <w:rPr>
+          <w:sz w:val="30"/>
+          <w:szCs w:val="30"/>
+        </w:rPr>
+        <w:t>2 4</w:t>
+      </w:r>
+    </w:p>
+    <w:p>
+      <w:pPr>
+        <w:rPr>
+          <w:sz w:val="30"/>
+          <w:szCs w:val="30"/>
+        </w:rPr>
+      </w:pPr>
+      <w:r>
+        <w:rPr>
+          <w:sz w:val="30"/>
+          <w:szCs w:val="30"/>
+        </w:rPr>
+        <w:t>1 2</w:t>
+      </w:r>
+    </w:p>
+    <w:p>
+      <w:pPr>
+        <w:rPr>
+          <w:sz w:val="30"/>
+          <w:szCs w:val="30"/>
+        </w:rPr>
+      </w:pPr>
+      <w:r>
+        <w:rPr>
+          <w:sz w:val="30"/>
+          <w:szCs w:val="30"/>
+        </w:rPr>
+        <w:t>2 2</w:t>
+      </w:r>
+    </w:p>
+    <w:p>
+      <w:pPr>
+        <w:rPr>
+          <w:sz w:val="30"/>
+          <w:szCs w:val="30"/>
+        </w:rPr>
+      </w:pPr>
+      <w:r>
+        <w:rPr>
+          <w:sz w:val="30"/>
+          <w:szCs w:val="30"/>
+        </w:rPr>
+        <w:t>2 3</w:t>
+      </w:r>
+    </w:p>
+    <w:p>
+      <w:pPr>
+        <w:rPr>
+          <w:sz w:val="30"/>
+          <w:szCs w:val="30"/>
+        </w:rPr>
+      </w:pPr>
+      <w:r>
+        <w:rPr>
+          <w:sz w:val="30"/>
+          <w:szCs w:val="30"/>
+        </w:rPr>
+        <w:t xml:space="preserve">Here, </w:t>
+      </w:r>
+      <w:r>
+        <w:rPr>
+          <w:b/>
+          <w:bCs/>
+          <w:sz w:val="30"/>
+          <w:szCs w:val="30"/>
+        </w:rPr>
+        <w:t>all walls 1–5</w:t>
+      </w:r>
+      <w:r>
+        <w:rPr>
+          <w:sz w:val="30"/>
+          <w:szCs w:val="30"/>
+        </w:rPr>
+        <w:t xml:space="preserve"> are guarded by </w:t>
+      </w:r>
+      <w:r>
+        <w:rPr>
+          <w:b/>
+          <w:bCs/>
+          <w:sz w:val="30"/>
+          <w:szCs w:val="30"/>
+        </w:rPr>
+        <w:t>multiple turrets</w:t>
+      </w:r>
+      <w:r>
+        <w:rPr>
+          <w:sz w:val="30"/>
+          <w:szCs w:val="30"/>
+        </w:rPr>
+        <w:t>.</w:t>
+      </w:r>
+    </w:p>
+    <w:p>
+      <w:pPr>
+        <w:rPr>
+          <w:sz w:val="30"/>
+          <w:szCs w:val="30"/>
+        </w:rPr>
+      </w:pPr>
+      <w:r>
+        <w:rPr>
+          <w:sz w:val="30"/>
+          <w:szCs w:val="30"/>
+        </w:rPr>
+        <w:t xml:space="preserve">We need to </w:t>
+      </w:r>
+      <w:r>
+        <w:rPr>
+          <w:b/>
+          <w:bCs/>
+          <w:sz w:val="30"/>
+          <w:szCs w:val="30"/>
+        </w:rPr>
+        <w:t>remove enough turrets</w:t>
+      </w:r>
+      <w:r>
+        <w:rPr>
+          <w:sz w:val="30"/>
+          <w:szCs w:val="30"/>
+        </w:rPr>
+        <w:t xml:space="preserve"> so that </w:t>
+      </w:r>
+      <w:r>
+        <w:rPr>
+          <w:b/>
+          <w:bCs/>
+          <w:sz w:val="30"/>
+          <w:szCs w:val="30"/>
+        </w:rPr>
+        <w:t>at least one wall</w:t>
+      </w:r>
+      <w:r>
+        <w:rPr>
+          <w:sz w:val="30"/>
+          <w:szCs w:val="30"/>
+        </w:rPr>
+        <w:t xml:space="preserve"> becomes unguarded.</w:t>
+      </w:r>
+    </w:p>
+    <w:p>
+      <w:pPr>
+        <w:rPr>
+          <w:sz w:val="30"/>
+          <w:szCs w:val="30"/>
+        </w:rPr>
+      </w:pPr>
+      <w:r>
+        <w:rPr>
+          <w:sz w:val="30"/>
+          <w:szCs w:val="30"/>
+        </w:rPr>
+        <w:t>The answer is 3.</w:t>
+      </w:r>
+    </w:p>
+    <w:p>
+      <w:pPr>
+        <w:rPr>
+          <w:sz w:val="30"/>
+          <w:szCs w:val="30"/>
+        </w:rPr>
+      </w:pPr>
+      <w:r>
+        <w:rPr>
+          <w:sz w:val="30"/>
+          <w:szCs w:val="30"/>
+        </w:rPr>
+        <w:pict w14:anchorId="64004C9A">
+          <v:rect id="_x0000_i1118" style="width:0;height:1.5pt" o:hralign="center" o:hrstd="t" o:hr="t" fillcolor="#a0a0a0" stroked="f"/>
+        </w:pict>
+      </w:r>
+    </w:p>
+    <w:p>
+      <w:pPr>
+        <w:rPr>
+          <w:b/>
+          <w:bCs/>
+          <w:sz w:val="30"/>
+          <w:szCs w:val="30"/>
+        </w:rPr>
+      </w:pPr>
+      <w:r>
+        <w:rPr>
+          <w:rFonts w:ascii="Segoe UI Emoji" w:hAnsi="Segoe UI Emoji" w:cs="Segoe UI Emoji"/>
+          <w:b/>
+          <w:bCs/>
+          <w:sz w:val="30"/>
+          <w:szCs w:val="30"/>
+        </w:rPr>
+        <w:t>🧠</w:t>
+      </w:r>
+      <w:r>
+        <w:rPr>
+          <w:b/>
+          <w:bCs/>
+          <w:sz w:val="30"/>
+          <w:szCs w:val="30"/>
+        </w:rPr>
+        <w:t xml:space="preserve"> How to Think About It</w:t>
+      </w:r>
+    </w:p>
+    <w:p>
+      <w:pPr>
+        <w:rPr>
+          <w:sz w:val="30"/>
+          <w:szCs w:val="30"/>
+        </w:rPr>
+      </w:pPr>
+      <w:r>
+        <w:rPr>
+          <w:sz w:val="30"/>
+          <w:szCs w:val="30"/>
+        </w:rPr>
+        <w:t xml:space="preserve">We want </w:t>
+      </w:r>
+      <w:r>
+        <w:rPr>
+          <w:b/>
+          <w:bCs/>
+          <w:sz w:val="30"/>
+          <w:szCs w:val="30"/>
+        </w:rPr>
+        <w:t>at least one position (wall)</w:t>
+      </w:r>
+      <w:r>
+        <w:rPr>
+          <w:sz w:val="30"/>
+          <w:szCs w:val="30"/>
+        </w:rPr>
+        <w:t xml:space="preserve"> that becomes unguarded.</w:t>
+      </w:r>
+    </w:p>
+    <w:p>
+      <w:pPr>
+        <w:rPr>
+          <w:sz w:val="30"/>
+          <w:szCs w:val="30"/>
+        </w:rPr>
+      </w:pPr>
+      <w:r>
+        <w:rPr>
+          <w:sz w:val="30"/>
+          <w:szCs w:val="30"/>
+        </w:rPr>
+        <w:t xml:space="preserve">That means we must find a wall that is </w:t>
+      </w:r>
+      <w:r>
+        <w:rPr>
+          <w:b/>
+          <w:bCs/>
+          <w:sz w:val="30"/>
+          <w:szCs w:val="30"/>
+        </w:rPr>
+        <w:t>covered by the fewest number of turrets</w:t>
+      </w:r>
+      <w:r>
+        <w:rPr>
+          <w:sz w:val="30"/>
+          <w:szCs w:val="30"/>
+        </w:rPr>
+        <w:t>, because removing those is the easiest way to make it unguarded.</w:t>
+      </w:r>
+    </w:p>
+    <w:p>
+      <w:pPr>
+        <w:rPr>
+          <w:sz w:val="30"/>
+          <w:szCs w:val="30"/>
+        </w:rPr>
+      </w:pPr>
+      <w:r>
+        <w:rPr>
+          <w:sz w:val="30"/>
+          <w:szCs w:val="30"/>
+        </w:rPr>
+        <w:t xml:space="preserve">So the </w:t>
+      </w:r>
+      <w:r>
+        <w:rPr>
+          <w:b/>
+          <w:bCs/>
+          <w:sz w:val="30"/>
+          <w:szCs w:val="30"/>
+        </w:rPr>
+        <w:t>key idea</w:t>
+      </w:r>
+      <w:r>
+        <w:rPr>
+          <w:sz w:val="30"/>
+          <w:szCs w:val="30"/>
+        </w:rPr>
+        <w:t xml:space="preserve"> is:</w:t>
+      </w:r>
+    </w:p>
+    <w:p>
+      <w:pPr>
+        <w:rPr>
+          <w:sz w:val="30"/>
+          <w:szCs w:val="30"/>
+        </w:rPr>
+      </w:pPr>
+      <w:r>
+        <w:rPr>
+          <w:sz w:val="30"/>
+          <w:szCs w:val="30"/>
+        </w:rPr>
+        <w:lastRenderedPageBreak/>
+        <w:t xml:space="preserve">Find the </w:t>
+      </w:r>
+      <w:r>
+        <w:rPr>
+          <w:b/>
+          <w:bCs/>
+          <w:sz w:val="30"/>
+          <w:szCs w:val="30"/>
+        </w:rPr>
+        <w:t>minimum number of overlapping turrets</w:t>
+      </w:r>
+      <w:r>
+        <w:rPr>
+          <w:sz w:val="30"/>
+          <w:szCs w:val="30"/>
+        </w:rPr>
+        <w:t xml:space="preserve"> covering any single wall.</w:t>
+      </w:r>
+    </w:p>
+    <w:p>
+      <w:pPr>
+        <w:rPr>
+          <w:sz w:val="30"/>
+          <w:szCs w:val="30"/>
+        </w:rPr>
+      </w:pPr>
+      <w:r>
+        <w:rPr>
+          <w:sz w:val="30"/>
+          <w:szCs w:val="30"/>
+        </w:rPr>
+        <w:t>That’s exactly how many turrets must be destroyed to make that wall unguarded.</w:t>
+      </w:r>
+    </w:p>
+    <w:p>
+      <w:pPr>
+        <w:rPr>
+          <w:sz w:val="30"/>
+          <w:szCs w:val="30"/>
+        </w:rPr>
+      </w:pPr>
+      <w:r>
+        <w:rPr>
+          <w:sz w:val="30"/>
+          <w:szCs w:val="30"/>
+        </w:rPr>
+        <w:pict w14:anchorId="7A8794B8">
+          <v:rect id="_x0000_i1119" style="width:0;height:1.5pt" o:hralign="center" o:hrstd="t" o:hr="t" fillcolor="#a0a0a0" stroked="f"/>
+        </w:pict>
+      </w:r>
+    </w:p>
+    <w:p>
+      <w:pPr>
+        <w:rPr>
+          <w:b/>
+          <w:bCs/>
+          <w:sz w:val="30"/>
+          <w:szCs w:val="30"/>
+        </w:rPr>
+      </w:pPr>
+      <w:r>
+        <w:rPr>
+          <w:rFonts w:ascii="Segoe UI Symbol" w:hAnsi="Segoe UI Symbol" w:cs="Segoe UI Symbol"/>
+          <w:b/>
+          <w:bCs/>
+          <w:sz w:val="30"/>
+          <w:szCs w:val="30"/>
+        </w:rPr>
+        <w:t>⚙</w:t>
+      </w:r>
+      <w:r>
+        <w:rPr>
+          <w:b/>
+          <w:bCs/>
+          <w:sz w:val="30"/>
+          <w:szCs w:val="30"/>
+        </w:rPr>
+        <w:t>️ Step-by-Step Solution</w:t>
+      </w:r>
+    </w:p>
+    <w:p>
+      <w:pPr>
+        <w:rPr>
+          <w:b/>
+          <w:bCs/>
+          <w:sz w:val="30"/>
+          <w:szCs w:val="30"/>
+        </w:rPr>
+      </w:pPr>
+      <w:r>
+        <w:rPr>
+          <w:b/>
+          <w:bCs/>
+          <w:sz w:val="30"/>
+          <w:szCs w:val="30"/>
+        </w:rPr>
+        <w:t>Step 1: Use a Difference Array to Count Coverage</w:t>
+      </w:r>
+    </w:p>
+    <w:p>
+      <w:pPr>
+        <w:rPr>
+          <w:sz w:val="30"/>
+          <w:szCs w:val="30"/>
+        </w:rPr>
+      </w:pPr>
+      <w:r>
+        <w:rPr>
+          <w:sz w:val="30"/>
+          <w:szCs w:val="30"/>
+        </w:rPr>
+        <w:t xml:space="preserve">We can efficiently find </w:t>
+      </w:r>
+      <w:r>
+        <w:rPr>
+          <w:b/>
+          <w:bCs/>
+          <w:sz w:val="30"/>
+          <w:szCs w:val="30"/>
+        </w:rPr>
+        <w:t>how many turrets cover each wall</w:t>
+      </w:r>
+      <w:r>
+        <w:rPr>
+          <w:sz w:val="30"/>
+          <w:szCs w:val="30"/>
+        </w:rPr>
+        <w:t xml:space="preserve"> using the </w:t>
+      </w:r>
+      <w:r>
+        <w:rPr>
+          <w:b/>
+          <w:bCs/>
+          <w:sz w:val="30"/>
+          <w:szCs w:val="30"/>
+        </w:rPr>
+        <w:t>prefix sum technique</w:t>
+      </w:r>
+      <w:r>
+        <w:rPr>
+          <w:sz w:val="30"/>
+          <w:szCs w:val="30"/>
+        </w:rPr>
+        <w:t xml:space="preserve"> (like in “Karen and Coffee”).</w:t>
+      </w:r>
+    </w:p>
+    <w:p>
+      <w:pPr>
+        <w:rPr>
+          <w:sz w:val="30"/>
+          <w:szCs w:val="30"/>
+        </w:rPr>
+      </w:pPr>
+      <w:r>
+        <w:rPr>
+          <w:sz w:val="30"/>
+          <w:szCs w:val="30"/>
+        </w:rPr>
+        <w:t>For each turret [Li, Ri]:</w:t>
+      </w:r>
+    </w:p>
+    <w:p>
+      <w:pPr>
+        <w:rPr>
+          <w:sz w:val="30"/>
+          <w:szCs w:val="30"/>
+        </w:rPr>
+      </w:pPr>
+      <w:r>
+        <w:rPr>
+          <w:sz w:val="30"/>
+          <w:szCs w:val="30"/>
+        </w:rPr>
+        <w:t>diff[Li] += 1</w:t>
+      </w:r>
+    </w:p>
+    <w:p>
+      <w:pPr>
+        <w:rPr>
+          <w:sz w:val="30"/>
+          <w:szCs w:val="30"/>
+        </w:rPr>
+      </w:pPr>
+      <w:r>
+        <w:rPr>
+          <w:sz w:val="30"/>
+          <w:szCs w:val="30"/>
+        </w:rPr>
+        <w:t>diff[Ri + 1] -= 1</w:t>
+      </w:r>
+    </w:p>
+    <w:p>
+      <w:pPr>
+        <w:rPr>
+          <w:sz w:val="30"/>
+          <w:szCs w:val="30"/>
+        </w:rPr>
+      </w:pPr>
+      <w:r>
+        <w:rPr>
+          <w:sz w:val="30"/>
+          <w:szCs w:val="30"/>
+        </w:rPr>
+        <w:t>Then, take prefix sums:</w:t>
+      </w:r>
+    </w:p>
+    <w:p>
+      <w:pPr>
+        <w:rPr>
+          <w:sz w:val="30"/>
+          <w:szCs w:val="30"/>
+        </w:rPr>
+      </w:pPr>
+      <w:r>
+        <w:rPr>
+          <w:sz w:val="30"/>
+          <w:szCs w:val="30"/>
+        </w:rPr>
+        <w:t>cover[i] = cover[i - 1] + diff[i]</w:t>
+      </w:r>
+    </w:p>
+    <w:p>
+      <w:pPr>
+        <w:rPr>
+          <w:sz w:val="30"/>
+          <w:szCs w:val="30"/>
+        </w:rPr>
+      </w:pPr>
+      <w:r>
+        <w:rPr>
+          <w:sz w:val="30"/>
+          <w:szCs w:val="30"/>
+        </w:rPr>
+        <w:t>This gives the number of turrets guarding wall i.</w:t>
+      </w:r>
+    </w:p>
+    <w:p>
+      <w:pPr>
+        <w:rPr>
+          <w:sz w:val="30"/>
+          <w:szCs w:val="30"/>
+        </w:rPr>
+      </w:pPr>
+      <w:r>
+        <w:rPr>
+          <w:sz w:val="30"/>
+          <w:szCs w:val="30"/>
+        </w:rPr>
+        <w:pict w14:anchorId="3E6162CF">
+          <v:rect id="_x0000_i1120" style="width:0;height:1.5pt" o:hralign="center" o:hrstd="t" o:hr="t" fillcolor="#a0a0a0" stroked="f"/>
+        </w:pict>
+      </w:r>
+    </w:p>
+    <w:p>
+      <w:pPr>
+        <w:rPr>
+          <w:b/>
+          <w:bCs/>
+          <w:sz w:val="30"/>
+          <w:szCs w:val="30"/>
+        </w:rPr>
+      </w:pPr>
+      <w:r>
+        <w:rPr>
+          <w:b/>
+          <w:bCs/>
+          <w:sz w:val="30"/>
+          <w:szCs w:val="30"/>
+        </w:rPr>
+        <w:t>Step 2: Check if Some Wall is Already Unguarded</w:t>
+      </w:r>
+    </w:p>
+    <w:p>
+      <w:pPr>
+        <w:rPr>
+          <w:sz w:val="30"/>
+          <w:szCs w:val="30"/>
+        </w:rPr>
+      </w:pPr>
+      <w:r>
+        <w:rPr>
+          <w:sz w:val="30"/>
+          <w:szCs w:val="30"/>
+        </w:rPr>
+        <w:t>If any cover[i] == 0, answer = 0.</w:t>
+      </w:r>
+    </w:p>
+    <w:p>
+      <w:pPr>
+        <w:rPr>
+          <w:sz w:val="30"/>
+          <w:szCs w:val="30"/>
+        </w:rPr>
+      </w:pPr>
+      <w:r>
+        <w:rPr>
+          <w:sz w:val="30"/>
+          <w:szCs w:val="30"/>
+        </w:rPr>
+        <w:t xml:space="preserve">Otherwise, we must destroy enough turrets to make </w:t>
+      </w:r>
+      <w:r>
+        <w:rPr>
+          <w:b/>
+          <w:bCs/>
+          <w:sz w:val="30"/>
+          <w:szCs w:val="30"/>
+        </w:rPr>
+        <w:t>some</w:t>
+      </w:r>
+      <w:r>
+        <w:rPr>
+          <w:sz w:val="30"/>
+          <w:szCs w:val="30"/>
+        </w:rPr>
+        <w:t xml:space="preserve"> cover[i] drop to zero.</w:t>
+      </w:r>
+    </w:p>
+    <w:p>
+      <w:pPr>
+        <w:rPr>
+          <w:sz w:val="30"/>
+          <w:szCs w:val="30"/>
+        </w:rPr>
+      </w:pPr>
+      <w:r>
+        <w:rPr>
+          <w:sz w:val="30"/>
+          <w:szCs w:val="30"/>
+        </w:rPr>
+        <w:pict w14:anchorId="391884BA">
+          <v:rect id="_x0000_i1121" style="width:0;height:1.5pt" o:hralign="center" o:hrstd="t" o:hr="t" fillcolor="#a0a0a0" stroked="f"/>
+        </w:pict>
+      </w:r>
+    </w:p>
+    <w:p>
+      <w:pPr>
+        <w:rPr>
+          <w:b/>
+          <w:bCs/>
+          <w:sz w:val="30"/>
+          <w:szCs w:val="30"/>
+        </w:rPr>
+      </w:pPr>
+      <w:r>
+        <w:rPr>
+          <w:b/>
+          <w:bCs/>
+          <w:sz w:val="30"/>
+          <w:szCs w:val="30"/>
+        </w:rPr>
+        <w:t>Step 3: The Minimum Number to Destroy</w:t>
+      </w:r>
+    </w:p>
+    <w:p>
+      <w:pPr>
+        <w:rPr>
+          <w:sz w:val="30"/>
+          <w:szCs w:val="30"/>
+        </w:rPr>
+      </w:pPr>
+      <w:r>
+        <w:rPr>
+          <w:sz w:val="30"/>
+          <w:szCs w:val="30"/>
+        </w:rPr>
+        <w:t>For any wall i, cover[i] means:</w:t>
+      </w:r>
+    </w:p>
+    <w:p>
+      <w:pPr>
+        <w:numPr>
+          <w:ilvl w:val="0"/>
+          <w:numId w:val="7"/>
+        </w:numPr>
+        <w:rPr>
+          <w:sz w:val="30"/>
+          <w:szCs w:val="30"/>
+        </w:rPr>
+      </w:pPr>
+      <w:r>
+        <w:rPr>
+          <w:sz w:val="30"/>
+          <w:szCs w:val="30"/>
+        </w:rPr>
+        <w:t>That wall is guarded by cover[i] turrets.</w:t>
+      </w:r>
+    </w:p>
+    <w:p>
+      <w:pPr>
+        <w:numPr>
+          <w:ilvl w:val="0"/>
+          <w:numId w:val="7"/>
+        </w:numPr>
+        <w:rPr>
+          <w:sz w:val="30"/>
+          <w:szCs w:val="30"/>
+        </w:rPr>
+      </w:pPr>
+      <w:r>
+        <w:rPr>
+          <w:sz w:val="30"/>
+          <w:szCs w:val="30"/>
+        </w:rPr>
+        <w:lastRenderedPageBreak/>
+        <w:t>We must destroy all those turrets to make it unguarded.</w:t>
+      </w:r>
+    </w:p>
+    <w:p>
+      <w:pPr>
+        <w:rPr>
+          <w:sz w:val="30"/>
+          <w:szCs w:val="30"/>
+        </w:rPr>
+      </w:pPr>
+      <w:r>
+        <w:rPr>
+          <w:sz w:val="30"/>
+          <w:szCs w:val="30"/>
+        </w:rPr>
+        <w:t xml:space="preserve">So, the </w:t>
+      </w:r>
+      <w:r>
+        <w:rPr>
+          <w:b/>
+          <w:bCs/>
+          <w:sz w:val="30"/>
+          <w:szCs w:val="30"/>
+        </w:rPr>
+        <w:t>minimum number of turrets to destroy</w:t>
+      </w:r>
+      <w:r>
+        <w:rPr>
+          <w:sz w:val="30"/>
+          <w:szCs w:val="30"/>
+        </w:rPr>
+        <w:t xml:space="preserve"> is:</w:t>
+      </w:r>
+    </w:p>
+    <w:p>
+      <w:pPr>
+        <w:rPr>
+          <w:sz w:val="30"/>
+          <w:szCs w:val="30"/>
+        </w:rPr>
+      </w:pPr>
+      <w:r>
+        <w:rPr>
+          <w:sz w:val="30"/>
+          <w:szCs w:val="30"/>
+        </w:rPr>
+        <w:t>min_cover = min(cover[i])  over all i from 1 to N</w:t>
+      </w:r>
+    </w:p>
+    <w:p>
+      <w:pPr>
+        <w:rPr>
+          <w:sz w:val="30"/>
+          <w:szCs w:val="30"/>
+        </w:rPr>
+      </w:pPr>
+      <w:r>
+        <w:rPr>
+          <w:sz w:val="30"/>
+          <w:szCs w:val="30"/>
+        </w:rPr>
+        <w:t>That’s the answer.</w:t>
+      </w:r>
+    </w:p>
+    <w:p>
+      <w:pPr>
+        <w:rPr>
+          <w:sz w:val="30"/>
+          <w:szCs w:val="30"/>
+        </w:rPr>
+      </w:pPr>
+      <w:r>
+        <w:rPr>
+          <w:sz w:val="30"/>
+          <w:szCs w:val="30"/>
+        </w:rPr>
+        <w:pict w14:anchorId="7CA8B220">
+          <v:rect id="_x0000_i1122" style="width:0;height:1.5pt" o:hralign="center" o:hrstd="t" o:hr="t" fillcolor="#a0a0a0" stroked="f"/>
+        </w:pict>
+      </w:r>
+    </w:p>
+    <w:p>
+      <w:pPr>
+        <w:rPr>
+          <w:b/>
+          <w:bCs/>
+          <w:sz w:val="30"/>
+          <w:szCs w:val="30"/>
+        </w:rPr>
+      </w:pPr>
+      <w:r>
+        <w:rPr>
+          <w:rFonts w:ascii="Segoe UI Emoji" w:hAnsi="Segoe UI Emoji" w:cs="Segoe UI Emoji"/>
+          <w:b/>
+          <w:bCs/>
+          <w:sz w:val="30"/>
+          <w:szCs w:val="30"/>
+        </w:rPr>
+        <w:t>✅</w:t>
+      </w:r>
+      <w:r>
+        <w:rPr>
+          <w:b/>
+          <w:bCs/>
+          <w:sz w:val="30"/>
+          <w:szCs w:val="30"/>
+        </w:rPr>
+        <w:t xml:space="preserve"> Final C++ Implementation</w:t>
+      </w:r>
+    </w:p>
+    <w:p>
+      <w:pPr>
+        <w:rPr>
+          <w:sz w:val="30"/>
+          <w:szCs w:val="30"/>
+        </w:rPr>
+      </w:pPr>
+      <w:r>
+        <w:rPr>
+          <w:sz w:val="30"/>
+          <w:szCs w:val="30"/>
+        </w:rPr>
+        <w:t>#include &lt;bits/stdc++.h&gt;</w:t>
+      </w:r>
+    </w:p>
+    <w:p>
+      <w:pPr>
+        <w:rPr>
+          <w:sz w:val="30"/>
+          <w:szCs w:val="30"/>
+        </w:rPr>
+      </w:pPr>
+      <w:r>
+        <w:rPr>
+          <w:sz w:val="30"/>
+          <w:szCs w:val="30"/>
+        </w:rPr>
+        <w:t>using namespace std;</w:t>
+      </w:r>
+    </w:p>
+    <w:p>
+      <w:pPr>
+        <w:rPr>
+          <w:sz w:val="30"/>
+          <w:szCs w:val="30"/>
+        </w:rPr>
+      </w:pPr>
+    </w:p>
+    <w:p>
+      <w:pPr>
+        <w:rPr>
+          <w:sz w:val="30"/>
+          <w:szCs w:val="30"/>
+        </w:rPr>
+      </w:pPr>
+      <w:r>
+        <w:rPr>
+          <w:sz w:val="30"/>
+          <w:szCs w:val="30"/>
+        </w:rPr>
+        <w:t>const int MAXN = 1e6 + 5;</w:t>
+      </w:r>
+    </w:p>
+    <w:p>
+      <w:pPr>
+        <w:rPr>
+          <w:sz w:val="30"/>
+          <w:szCs w:val="30"/>
+        </w:rPr>
+      </w:pPr>
+    </w:p>
+    <w:p>
+      <w:pPr>
+        <w:rPr>
+          <w:sz w:val="30"/>
+          <w:szCs w:val="30"/>
+        </w:rPr>
+      </w:pPr>
+      <w:r>
+        <w:rPr>
+          <w:sz w:val="30"/>
+          <w:szCs w:val="30"/>
+        </w:rPr>
+        <w:t>int main() {</w:t>
+      </w:r>
+    </w:p>
+    <w:p>
+      <w:pPr>
+        <w:rPr>
+          <w:sz w:val="30"/>
+          <w:szCs w:val="30"/>
+        </w:rPr>
+      </w:pPr>
+      <w:r>
+        <w:rPr>
+          <w:sz w:val="30"/>
+          <w:szCs w:val="30"/>
+        </w:rPr>
+        <w:t xml:space="preserve">    ios::sync_with_stdio(false);</w:t>
+      </w:r>
+    </w:p>
+    <w:p>
+      <w:pPr>
+        <w:rPr>
+          <w:sz w:val="30"/>
+          <w:szCs w:val="30"/>
+        </w:rPr>
+      </w:pPr>
+      <w:r>
+        <w:rPr>
+          <w:sz w:val="30"/>
+          <w:szCs w:val="30"/>
+        </w:rPr>
+        <w:t xml:space="preserve">    cin.tie(nullptr);</w:t>
+      </w:r>
+    </w:p>
+    <w:p>
+      <w:pPr>
+        <w:rPr>
+          <w:sz w:val="30"/>
+          <w:szCs w:val="30"/>
+        </w:rPr>
+      </w:pPr>
+    </w:p>
+    <w:p>
+      <w:pPr>
+        <w:rPr>
+          <w:sz w:val="30"/>
+          <w:szCs w:val="30"/>
+        </w:rPr>
+      </w:pPr>
+      <w:r>
+        <w:rPr>
+          <w:sz w:val="30"/>
+          <w:szCs w:val="30"/>
+        </w:rPr>
+        <w:t xml:space="preserve">    int N, M;</w:t>
+      </w:r>
+    </w:p>
+    <w:p>
+      <w:pPr>
+        <w:rPr>
+          <w:sz w:val="30"/>
+          <w:szCs w:val="30"/>
+        </w:rPr>
+      </w:pPr>
+      <w:r>
+        <w:rPr>
+          <w:sz w:val="30"/>
+          <w:szCs w:val="30"/>
+        </w:rPr>
+        <w:t xml:space="preserve">    cin &gt;&gt; N &gt;&gt; M;</w:t>
+      </w:r>
+    </w:p>
+    <w:p>
+      <w:pPr>
+        <w:rPr>
+          <w:sz w:val="30"/>
+          <w:szCs w:val="30"/>
+        </w:rPr>
+      </w:pPr>
+    </w:p>
+    <w:p>
+      <w:pPr>
+        <w:rPr>
+          <w:sz w:val="30"/>
+          <w:szCs w:val="30"/>
+        </w:rPr>
+      </w:pPr>
+      <w:r>
+        <w:rPr>
+          <w:sz w:val="30"/>
+          <w:szCs w:val="30"/>
+        </w:rPr>
+        <w:t xml:space="preserve">    vector&lt;int&gt; diff(N + 2, 0);</w:t>
+      </w:r>
+    </w:p>
+    <w:p>
+      <w:pPr>
+        <w:rPr>
+          <w:sz w:val="30"/>
+          <w:szCs w:val="30"/>
+        </w:rPr>
+      </w:pPr>
+    </w:p>
+    <w:p>
+      <w:pPr>
+        <w:rPr>
+          <w:sz w:val="30"/>
+          <w:szCs w:val="30"/>
+        </w:rPr>
+      </w:pPr>
+      <w:r>
+        <w:rPr>
+          <w:sz w:val="30"/>
+          <w:szCs w:val="30"/>
+        </w:rPr>
+        <w:t xml:space="preserve">    for (int i = 0; i &lt; M; i++) {</w:t>
+      </w:r>
+    </w:p>
+    <w:p>
+      <w:pPr>
+        <w:rPr>
+          <w:sz w:val="30"/>
+          <w:szCs w:val="30"/>
+        </w:rPr>
+      </w:pPr>
+      <w:r>
+        <w:rPr>
+          <w:sz w:val="30"/>
+          <w:szCs w:val="30"/>
+        </w:rPr>
+        <w:t xml:space="preserve">        int L, R;</w:t>
+      </w:r>
+    </w:p>
+    <w:p>
+      <w:pPr>
+        <w:rPr>
+          <w:sz w:val="30"/>
+          <w:szCs w:val="30"/>
+        </w:rPr>
+      </w:pPr>
+      <w:r>
+        <w:rPr>
+          <w:sz w:val="30"/>
+          <w:szCs w:val="30"/>
+        </w:rPr>
+        <w:lastRenderedPageBreak/>
+        <w:t xml:space="preserve">        cin &gt;&gt; L &gt;&gt; R;</w:t>
+      </w:r>
+    </w:p>
+    <w:p>
+      <w:pPr>
+        <w:rPr>
+          <w:sz w:val="30"/>
+          <w:szCs w:val="30"/>
+        </w:rPr>
+      </w:pPr>
+      <w:r>
+        <w:rPr>
+          <w:sz w:val="30"/>
+          <w:szCs w:val="30"/>
+        </w:rPr>
+        <w:t xml:space="preserve">        diff[L] += 1;</w:t>
+      </w:r>
+    </w:p>
+    <w:p>
+      <w:pPr>
+        <w:rPr>
+          <w:sz w:val="30"/>
+          <w:szCs w:val="30"/>
+        </w:rPr>
+      </w:pPr>
+      <w:r>
+        <w:rPr>
+          <w:sz w:val="30"/>
+          <w:szCs w:val="30"/>
+        </w:rPr>
+        <w:t xml:space="preserve">        if (R + 1 &lt;= N) diff[R + 1] -= 1;</w:t>
+      </w:r>
+    </w:p>
+    <w:p>
+      <w:pPr>
+        <w:rPr>
+          <w:sz w:val="30"/>
+          <w:szCs w:val="30"/>
+        </w:rPr>
+      </w:pPr>
+      <w:r>
+        <w:rPr>
+          <w:sz w:val="30"/>
+          <w:szCs w:val="30"/>
+        </w:rPr>
+        <w:t xml:space="preserve">    }</w:t>
+      </w:r>
+    </w:p>
+    <w:p>
+      <w:pPr>
+        <w:rPr>
+          <w:sz w:val="30"/>
+          <w:szCs w:val="30"/>
+        </w:rPr>
+      </w:pPr>
+    </w:p>
+    <w:p>
+      <w:pPr>
+        <w:rPr>
+          <w:sz w:val="30"/>
+          <w:szCs w:val="30"/>
+        </w:rPr>
+      </w:pPr>
+      <w:r>
+        <w:rPr>
+          <w:sz w:val="30"/>
+          <w:szCs w:val="30"/>
+        </w:rPr>
+        <w:t xml:space="preserve">    vector&lt;int&gt; cover(N + 2, 0);</w:t>
+      </w:r>
+    </w:p>
+    <w:p>
+      <w:pPr>
+        <w:rPr>
+          <w:sz w:val="30"/>
+          <w:szCs w:val="30"/>
+        </w:rPr>
+      </w:pPr>
+      <w:r>
+        <w:rPr>
+          <w:sz w:val="30"/>
+          <w:szCs w:val="30"/>
+        </w:rPr>
+        <w:t xml:space="preserve">    for (int i = 1; i &lt;= N; i++) {</w:t>
+      </w:r>
+    </w:p>
+    <w:p>
+      <w:pPr>
+        <w:rPr>
+          <w:sz w:val="30"/>
+          <w:szCs w:val="30"/>
+        </w:rPr>
+      </w:pPr>
+      <w:r>
+        <w:rPr>
+          <w:sz w:val="30"/>
+          <w:szCs w:val="30"/>
+        </w:rPr>
+        <w:t xml:space="preserve">        cover[i] = cover[i - 1] + diff[i];</w:t>
+      </w:r>
+    </w:p>
+    <w:p>
+      <w:pPr>
+        <w:rPr>
+          <w:sz w:val="30"/>
+          <w:szCs w:val="30"/>
+        </w:rPr>
+      </w:pPr>
+      <w:r>
+        <w:rPr>
+          <w:sz w:val="30"/>
+          <w:szCs w:val="30"/>
+        </w:rPr>
+        <w:t xml:space="preserve">    }</w:t>
+      </w:r>
+    </w:p>
+    <w:p>
+      <w:pPr>
+        <w:rPr>
+          <w:sz w:val="30"/>
+          <w:szCs w:val="30"/>
+        </w:rPr>
+      </w:pPr>
+    </w:p>
+    <w:p>
+      <w:pPr>
+        <w:rPr>
+          <w:sz w:val="30"/>
+          <w:szCs w:val="30"/>
+        </w:rPr>
+      </w:pPr>
+      <w:r>
+        <w:rPr>
+          <w:sz w:val="30"/>
+          <w:szCs w:val="30"/>
+        </w:rPr>
+        <w:t xml:space="preserve">    int min_cover = INT_MAX;</w:t>
+      </w:r>
+    </w:p>
+    <w:p>
+      <w:pPr>
+        <w:rPr>
+          <w:sz w:val="30"/>
+          <w:szCs w:val="30"/>
+        </w:rPr>
+      </w:pPr>
+      <w:r>
+        <w:rPr>
+          <w:sz w:val="30"/>
+          <w:szCs w:val="30"/>
+        </w:rPr>
+        <w:t xml:space="preserve">    for (int i = 1; i &lt;= N; i++) {</w:t>
+      </w:r>
+    </w:p>
+    <w:p>
+      <w:pPr>
+        <w:rPr>
+          <w:sz w:val="30"/>
+          <w:szCs w:val="30"/>
+        </w:rPr>
+      </w:pPr>
+      <w:r>
+        <w:rPr>
+          <w:sz w:val="30"/>
+          <w:szCs w:val="30"/>
+        </w:rPr>
+        <w:t xml:space="preserve">        min_cover = min(min_cover, cover[i]);</w:t>
+      </w:r>
+    </w:p>
+    <w:p>
+      <w:pPr>
+        <w:rPr>
+          <w:sz w:val="30"/>
+          <w:szCs w:val="30"/>
+        </w:rPr>
+      </w:pPr>
+      <w:r>
+        <w:rPr>
+          <w:sz w:val="30"/>
+          <w:szCs w:val="30"/>
+        </w:rPr>
+        <w:t xml:space="preserve">    }</w:t>
+      </w:r>
+    </w:p>
+    <w:p>
+      <w:pPr>
+        <w:rPr>
+          <w:sz w:val="30"/>
+          <w:szCs w:val="30"/>
+        </w:rPr>
+      </w:pPr>
+    </w:p>
+    <w:p>
+      <w:pPr>
+        <w:rPr>
+          <w:sz w:val="30"/>
+          <w:szCs w:val="30"/>
+        </w:rPr>
+      </w:pPr>
+      <w:r>
+        <w:rPr>
+          <w:sz w:val="30"/>
+          <w:szCs w:val="30"/>
+        </w:rPr>
+        <w:t xml:space="preserve">    // If some wall is already unguarded</w:t>
+      </w:r>
+    </w:p>
+    <w:p>
+      <w:pPr>
+        <w:rPr>
+          <w:sz w:val="30"/>
+          <w:szCs w:val="30"/>
+        </w:rPr>
+      </w:pPr>
+      <w:r>
+        <w:rPr>
+          <w:sz w:val="30"/>
+          <w:szCs w:val="30"/>
+        </w:rPr>
+        <w:t xml:space="preserve">    if (min_cover == 0) cout &lt;&lt; 0 &lt;&lt; "\n";</w:t>
+      </w:r>
+    </w:p>
+    <w:p>
+      <w:pPr>
+        <w:rPr>
+          <w:sz w:val="30"/>
+          <w:szCs w:val="30"/>
+        </w:rPr>
+      </w:pPr>
+      <w:r>
+        <w:rPr>
+          <w:sz w:val="30"/>
+          <w:szCs w:val="30"/>
+        </w:rPr>
+        <w:t xml:space="preserve">    else cout &lt;&lt; min_cover &lt;&lt; "\n";</w:t>
+      </w:r>
+    </w:p>
+    <w:p>
+      <w:pPr>
+        <w:rPr>
+          <w:sz w:val="30"/>
+          <w:szCs w:val="30"/>
+        </w:rPr>
+      </w:pPr>
+    </w:p>
+    <w:p>
+      <w:pPr>
+        <w:rPr>
+          <w:sz w:val="30"/>
+          <w:szCs w:val="30"/>
+        </w:rPr>
+      </w:pPr>
+      <w:r>
+        <w:rPr>
+          <w:sz w:val="30"/>
+          <w:szCs w:val="30"/>
+        </w:rPr>
+        <w:t xml:space="preserve">    return 0;</w:t>
+      </w:r>
+    </w:p>
+    <w:p>
+      <w:pPr>
+        <w:rPr>
+          <w:sz w:val="30"/>
+          <w:szCs w:val="30"/>
+        </w:rPr>
+      </w:pPr>
+      <w:r>
+        <w:rPr>
+          <w:sz w:val="30"/>
+          <w:szCs w:val="30"/>
+        </w:rPr>
+        <w:t>}</w:t>
+      </w:r>
+    </w:p>
+    <w:p>
+      <w:pPr>
+        <w:rPr>
+          <w:sz w:val="30"/>
+          <w:szCs w:val="30"/>
+        </w:rPr>
+      </w:pPr>
+      <w:r>
+        <w:rPr>
+          <w:sz w:val="30"/>
+          <w:szCs w:val="30"/>
+        </w:rPr>
+        <w:pict w14:anchorId="6EC67EAB">
+          <v:rect id="_x0000_i1123" style="width:0;height:1.5pt" o:hralign="center" o:hrstd="t" o:hr="t" fillcolor="#a0a0a0" stroked="f"/>
+        </w:pict>
+      </w:r>
+    </w:p>
+    <w:p>
+      <w:pPr>
+        <w:rPr>
+          <w:b/>
+          <w:bCs/>
+          <w:sz w:val="30"/>
+          <w:szCs w:val="30"/>
+        </w:rPr>
+      </w:pPr>
+      <w:r>
+        <w:rPr>
+          <w:rFonts w:ascii="Segoe UI Emoji" w:hAnsi="Segoe UI Emoji" w:cs="Segoe UI Emoji"/>
+          <w:b/>
+          <w:bCs/>
+          <w:sz w:val="30"/>
+          <w:szCs w:val="30"/>
+        </w:rPr>
+        <w:lastRenderedPageBreak/>
+        <w:t>🧮</w:t>
+      </w:r>
+      <w:r>
+        <w:rPr>
+          <w:b/>
+          <w:bCs/>
+          <w:sz w:val="30"/>
+          <w:szCs w:val="30"/>
+        </w:rPr>
+        <w:t xml:space="preserve"> Complexity Analysis</w:t>
+      </w:r>
+    </w:p>
+    <w:tbl>
+      <w:tblPr>
+        <w:tblW w:w="0" w:type="auto"/>
+        <w:tblCellSpacing w:w="15" w:type="dxa"/>
+        <w:tblCellMar>
+          <w:top w:w="15" w:type="dxa"/>
+          <w:left w:w="15" w:type="dxa"/>
+          <w:bottom w:w="15" w:type="dxa"/>
+          <w:right w:w="15" w:type="dxa"/>
+        </w:tblCellMar>
+        <w:tblLook w:val="04A0" w:firstRow="1" w:lastRow="0" w:firstColumn="1" w:lastColumn="0" w:noHBand="0" w:noVBand="1"/>
+      </w:tblPr>
+      <w:tblGrid>
+        <w:gridCol w:w="3596"/>
+        <w:gridCol w:w="1195"/>
+        <w:gridCol w:w="803"/>
+      </w:tblGrid>
+      <w:tr>
+        <w:trPr>
+          <w:tblHeader/>
+          <w:tblCellSpacing w:w="15" w:type="dxa"/>
+        </w:trPr>
+        <w:tc>
+          <w:tcPr>
+            <w:tcW w:w="0" w:type="auto"/>
+            <w:vAlign w:val="center"/>
+            <w:hideMark/>
+          </w:tcPr>
+          <w:p>
+            <w:pPr>
+              <w:rPr>
+                <w:b/>
+                <w:bCs/>
+                <w:sz w:val="30"/>
+                <w:szCs w:val="30"/>
+              </w:rPr>
+            </w:pPr>
+            <w:r>
+              <w:rPr>
+                <w:b/>
+                <w:bCs/>
+                <w:sz w:val="30"/>
+                <w:szCs w:val="30"/>
+              </w:rPr>
+              <w:t>Step</w:t>
+            </w:r>
+          </w:p>
+        </w:tc>
+        <w:tc>
+          <w:tcPr>
+            <w:tcW w:w="0" w:type="auto"/>
+            <w:vAlign w:val="center"/>
+            <w:hideMark/>
+          </w:tcPr>
+          <w:p>
+            <w:pPr>
+              <w:rPr>
+                <w:b/>
+                <w:bCs/>
+                <w:sz w:val="30"/>
+                <w:szCs w:val="30"/>
+              </w:rPr>
+            </w:pPr>
+            <w:r>
+              <w:rPr>
+                <w:b/>
+                <w:bCs/>
+                <w:sz w:val="30"/>
+                <w:szCs w:val="30"/>
+              </w:rPr>
+              <w:t>Time</w:t>
+            </w:r>
+          </w:p>
+        </w:tc>
+        <w:tc>
+          <w:tcPr>
+            <w:tcW w:w="0" w:type="auto"/>
+            <w:vAlign w:val="center"/>
+            <w:hideMark/>
+          </w:tcPr>
+          <w:p>
+            <w:pPr>
+              <w:rPr>
+                <w:b/>
+                <w:bCs/>
+                <w:sz w:val="30"/>
+                <w:szCs w:val="30"/>
+              </w:rPr>
+            </w:pPr>
+            <w:r>
+              <w:rPr>
+                <w:b/>
+                <w:bCs/>
+                <w:sz w:val="30"/>
+                <w:szCs w:val="30"/>
+              </w:rPr>
+              <w:t>Space</w:t>
+            </w:r>
+          </w:p>
+        </w:tc>
+      </w:tr>
+      <w:tr>
+        <w:trPr>
+          <w:tblCellSpacing w:w="15" w:type="dxa"/>
+        </w:trPr>
+        <w:tc>
+          <w:tcPr>
+            <w:tcW w:w="0" w:type="auto"/>
+            <w:vAlign w:val="center"/>
+            <w:hideMark/>
+          </w:tcPr>
+          <w:p>
+            <w:pPr>
+              <w:rPr>
+                <w:sz w:val="30"/>
+                <w:szCs w:val="30"/>
+              </w:rPr>
+            </w:pPr>
+            <w:r>
+              <w:rPr>
+                <w:sz w:val="30"/>
+                <w:szCs w:val="30"/>
+              </w:rPr>
+              <w:t>Reading input + updating diff</w:t>
+            </w:r>
+          </w:p>
+        </w:tc>
+        <w:tc>
+          <w:tcPr>
+            <w:tcW w:w="0" w:type="auto"/>
+            <w:vAlign w:val="center"/>
+            <w:hideMark/>
+          </w:tcPr>
+          <w:p>
+            <w:pPr>
+              <w:rPr>
+                <w:sz w:val="30"/>
+                <w:szCs w:val="30"/>
+              </w:rPr>
+            </w:pPr>
+            <w:r>
+              <w:rPr>
+                <w:sz w:val="30"/>
+                <w:szCs w:val="30"/>
+              </w:rPr>
+              <w:t>O(M)</w:t>
+            </w:r>
+          </w:p>
+        </w:tc>
+        <w:tc>
+          <w:tcPr>
+            <w:tcW w:w="0" w:type="auto"/>
+            <w:vAlign w:val="center"/>
+            <w:hideMark/>
+          </w:tcPr>
+          <w:p>
+            <w:pPr>
+              <w:rPr>
+                <w:sz w:val="30"/>
+                <w:szCs w:val="30"/>
+              </w:rPr>
+            </w:pPr>
+            <w:r>
+              <w:rPr>
+                <w:sz w:val="30"/>
+                <w:szCs w:val="30"/>
+              </w:rPr>
+              <w:t>O(N)</w:t>
+            </w:r>
+          </w:p>
+        </w:tc>
+      </w:tr>
+      <w:tr>
+        <w:trPr>
+          <w:tblCellSpacing w:w="15" w:type="dxa"/>
+        </w:trPr>
+        <w:tc>
+          <w:tcPr>
+            <w:tcW w:w="0" w:type="auto"/>
+            <w:vAlign w:val="center"/>
+            <w:hideMark/>
+          </w:tcPr>
+          <w:p>
+            <w:pPr>
+              <w:rPr>
+                <w:sz w:val="30"/>
+                <w:szCs w:val="30"/>
+              </w:rPr>
+            </w:pPr>
+            <w:r>
+              <w:rPr>
+                <w:sz w:val="30"/>
+                <w:szCs w:val="30"/>
+              </w:rPr>
+              <w:t>Building prefix sum</w:t>
+            </w:r>
+          </w:p>
+        </w:tc>
+        <w:tc>
+          <w:tcPr>
+            <w:tcW w:w="0" w:type="auto"/>
+            <w:vAlign w:val="center"/>
+            <w:hideMark/>
+          </w:tcPr>
+          <w:p>
+            <w:pPr>
+              <w:rPr>
+                <w:sz w:val="30"/>
+                <w:szCs w:val="30"/>
+              </w:rPr>
+            </w:pPr>
+            <w:r>
+              <w:rPr>
+                <w:sz w:val="30"/>
+                <w:szCs w:val="30"/>
+              </w:rPr>
+              <w:t>O(N)</w:t>
+            </w:r>
+          </w:p>
+        </w:tc>
+        <w:tc>
+          <w:tcPr>
+            <w:tcW w:w="0" w:type="auto"/>
+            <w:vAlign w:val="center"/>
+            <w:hideMark/>
+          </w:tcPr>
+          <w:p>
+            <w:pPr>
+              <w:rPr>
+                <w:sz w:val="30"/>
+                <w:szCs w:val="30"/>
+              </w:rPr>
+            </w:pPr>
+            <w:r>
+              <w:rPr>
+                <w:sz w:val="30"/>
+                <w:szCs w:val="30"/>
+              </w:rPr>
+              <w:t>O(N)</w:t>
+            </w:r>
+          </w:p>
+        </w:tc>
+      </w:tr>
+      <w:tr>
+        <w:trPr>
+          <w:tblCellSpacing w:w="15" w:type="dxa"/>
+        </w:trPr>
+        <w:tc>
+          <w:tcPr>
+            <w:tcW w:w="0" w:type="auto"/>
+            <w:vAlign w:val="center"/>
+            <w:hideMark/>
+          </w:tcPr>
+          <w:p>
+            <w:pPr>
+              <w:rPr>
+                <w:sz w:val="30"/>
+                <w:szCs w:val="30"/>
+              </w:rPr>
+            </w:pPr>
+            <w:r>
+              <w:rPr>
+                <w:sz w:val="30"/>
+                <w:szCs w:val="30"/>
+              </w:rPr>
+              <w:t>Finding min coverage</w:t>
+            </w:r>
+          </w:p>
+        </w:tc>
+        <w:tc>
+          <w:tcPr>
+            <w:tcW w:w="0" w:type="auto"/>
+            <w:vAlign w:val="center"/>
+            <w:hideMark/>
+          </w:tcPr>
+          <w:p>
+            <w:pPr>
+              <w:rPr>
+                <w:sz w:val="30"/>
+                <w:szCs w:val="30"/>
+              </w:rPr>
+            </w:pPr>
+            <w:r>
+              <w:rPr>
+                <w:sz w:val="30"/>
+                <w:szCs w:val="30"/>
+              </w:rPr>
+              <w:t>O(N)</w:t>
+            </w:r>
+          </w:p>
+        </w:tc>
+        <w:tc>
+          <w:tcPr>
+            <w:tcW w:w="0" w:type="auto"/>
+            <w:vAlign w:val="center"/>
+            <w:hideMark/>
+          </w:tcPr>
+          <w:p>
+            <w:pPr>
+              <w:rPr>
+                <w:sz w:val="30"/>
+                <w:szCs w:val="30"/>
+              </w:rPr>
+            </w:pPr>
+            <w:r>
+              <w:rPr>
+                <w:sz w:val="30"/>
+                <w:szCs w:val="30"/>
+              </w:rPr>
+              <w:t>O(1)</w:t>
+            </w:r>
+          </w:p>
+        </w:tc>
+      </w:tr>
+      <w:tr>
+        <w:trPr>
+          <w:tblCellSpacing w:w="15" w:type="dxa"/>
+        </w:trPr>
+        <w:tc>
+          <w:tcPr>
+            <w:tcW w:w="0" w:type="auto"/>
+            <w:vAlign w:val="center"/>
+            <w:hideMark/>
+          </w:tcPr>
+          <w:p>
+            <w:pPr>
+              <w:rPr>
+                <w:sz w:val="30"/>
+                <w:szCs w:val="30"/>
+              </w:rPr>
+            </w:pPr>
+            <w:r>
+              <w:rPr>
+                <w:b/>
+                <w:bCs/>
+                <w:sz w:val="30"/>
+                <w:szCs w:val="30"/>
+              </w:rPr>
+              <w:t>Total</w:t>
+            </w:r>
+          </w:p>
+        </w:tc>
+        <w:tc>
+          <w:tcPr>
+            <w:tcW w:w="0" w:type="auto"/>
+            <w:vAlign w:val="center"/>
+            <w:hideMark/>
+          </w:tcPr>
+          <w:p>
+            <w:pPr>
+              <w:rPr>
+                <w:sz w:val="30"/>
+                <w:szCs w:val="30"/>
+              </w:rPr>
+            </w:pPr>
+            <w:r>
+              <w:rPr>
+                <w:b/>
+                <w:bCs/>
+                <w:sz w:val="30"/>
+                <w:szCs w:val="30"/>
+              </w:rPr>
+              <w:t>O(N + M)</w:t>
+            </w:r>
+          </w:p>
+        </w:tc>
+        <w:tc>
+          <w:tcPr>
+            <w:tcW w:w="0" w:type="auto"/>
+            <w:vAlign w:val="center"/>
+            <w:hideMark/>
+          </w:tcPr>
+          <w:p>
+            <w:pPr>
+              <w:rPr>
+                <w:sz w:val="30"/>
+                <w:szCs w:val="30"/>
+              </w:rPr>
+            </w:pPr>
+            <w:r>
+              <w:rPr>
+                <w:b/>
+                <w:bCs/>
+                <w:sz w:val="30"/>
+                <w:szCs w:val="30"/>
+              </w:rPr>
+              <w:t>O(N)</w:t>
+            </w:r>
+          </w:p>
+        </w:tc>
+      </w:tr>
+    </w:tbl>
+    <w:p>
+      <w:pPr>
+        <w:rPr>
+          <w:sz w:val="30"/>
+          <w:szCs w:val="30"/>
+        </w:rPr>
+      </w:pPr>
+      <w:r>
+        <w:rPr>
+          <w:rFonts w:ascii="Segoe UI Emoji" w:hAnsi="Segoe UI Emoji" w:cs="Segoe UI Emoji"/>
+          <w:sz w:val="30"/>
+          <w:szCs w:val="30"/>
+        </w:rPr>
+        <w:t>✅</w:t>
+      </w:r>
+      <w:r>
+        <w:rPr>
+          <w:sz w:val="30"/>
+          <w:szCs w:val="30"/>
+        </w:rPr>
+        <w:t xml:space="preserve"> Fits within the limits easily.</w:t>
+      </w:r>
+    </w:p>
+    <w:p>
+      <w:pPr>
+        <w:rPr>
+          <w:sz w:val="30"/>
+          <w:szCs w:val="30"/>
+        </w:rPr>
+      </w:pPr>
+      <w:r>
+        <w:rPr>
+          <w:sz w:val="30"/>
+          <w:szCs w:val="30"/>
+        </w:rPr>
+        <w:pict w14:anchorId="4FF64880">
+          <v:rect id="_x0000_i1124" style="width:0;height:1.5pt" o:hralign="center" o:hrstd="t" o:hr="t" fillcolor="#a0a0a0" stroked="f"/>
+        </w:pict>
+      </w:r>
+    </w:p>
+    <w:p>
+      <w:pPr>
+        <w:rPr>
+          <w:b/>
+          <w:bCs/>
+          <w:sz w:val="30"/>
+          <w:szCs w:val="30"/>
+        </w:rPr>
+      </w:pPr>
+      <w:r>
+        <w:rPr>
+          <w:rFonts w:ascii="Segoe UI Emoji" w:hAnsi="Segoe UI Emoji" w:cs="Segoe UI Emoji"/>
+          <w:b/>
+          <w:bCs/>
+          <w:sz w:val="30"/>
+          <w:szCs w:val="30"/>
+        </w:rPr>
+        <w:t>🔍</w:t>
+      </w:r>
+      <w:r>
+        <w:rPr>
+          <w:b/>
+          <w:bCs/>
+          <w:sz w:val="30"/>
+          <w:szCs w:val="30"/>
+        </w:rPr>
+        <w:t xml:space="preserve"> Summary</w:t>
+      </w:r>
+    </w:p>
+    <w:tbl>
+      <w:tblPr>
+        <w:tblW w:w="0" w:type="auto"/>
+        <w:tblCellSpacing w:w="15" w:type="dxa"/>
+        <w:tblCellMar>
+          <w:top w:w="15" w:type="dxa"/>
+          <w:left w:w="15" w:type="dxa"/>
+          <w:bottom w:w="15" w:type="dxa"/>
+          <w:right w:w="15" w:type="dxa"/>
+        </w:tblCellMar>
+        <w:tblLook w:val="04A0" w:firstRow="1" w:lastRow="0" w:firstColumn="1" w:lastColumn="0" w:noHBand="0" w:noVBand="1"/>
+      </w:tblPr>
+      <w:tblGrid>
+        <w:gridCol w:w="2187"/>
+        <w:gridCol w:w="6843"/>
+      </w:tblGrid>
+      <w:tr>
+        <w:trPr>
+          <w:tblHeader/>
+          <w:tblCellSpacing w:w="15" w:type="dxa"/>
+        </w:trPr>
+        <w:tc>
+          <w:tcPr>
+            <w:tcW w:w="0" w:type="auto"/>
+            <w:vAlign w:val="center"/>
+            <w:hideMark/>
+          </w:tcPr>
+          <w:p>
+            <w:pPr>
+              <w:rPr>
+                <w:b/>
+                <w:bCs/>
+                <w:sz w:val="30"/>
+                <w:szCs w:val="30"/>
+              </w:rPr>
+            </w:pPr>
+            <w:r>
+              <w:rPr>
+                <w:b/>
+                <w:bCs/>
+                <w:sz w:val="30"/>
+                <w:szCs w:val="30"/>
+              </w:rPr>
+              <w:t>Concept</w:t>
+            </w:r>
+          </w:p>
+        </w:tc>
+        <w:tc>
+          <w:tcPr>
+            <w:tcW w:w="0" w:type="auto"/>
+            <w:vAlign w:val="center"/>
+            <w:hideMark/>
+          </w:tcPr>
+          <w:p>
+            <w:pPr>
+              <w:rPr>
+                <w:b/>
+                <w:bCs/>
+                <w:sz w:val="30"/>
+                <w:szCs w:val="30"/>
+              </w:rPr>
+            </w:pPr>
+            <w:r>
+              <w:rPr>
+                <w:b/>
+                <w:bCs/>
+                <w:sz w:val="30"/>
+                <w:szCs w:val="30"/>
+              </w:rPr>
+              <w:t>Explanation</w:t>
+            </w:r>
+          </w:p>
+        </w:tc>
+      </w:tr>
+      <w:tr>
+        <w:trPr>
+          <w:tblCellSpacing w:w="15" w:type="dxa"/>
+        </w:trPr>
+        <w:tc>
+          <w:tcPr>
+            <w:tcW w:w="0" w:type="auto"/>
+            <w:vAlign w:val="center"/>
+            <w:hideMark/>
+          </w:tcPr>
+          <w:p>
+            <w:pPr>
+              <w:rPr>
+                <w:sz w:val="30"/>
+                <w:szCs w:val="30"/>
+              </w:rPr>
+            </w:pPr>
+            <w:r>
+              <w:rPr>
+                <w:sz w:val="30"/>
+                <w:szCs w:val="30"/>
+              </w:rPr>
+              <w:t>What we want</w:t>
+            </w:r>
+          </w:p>
+        </w:tc>
+        <w:tc>
+          <w:tcPr>
+            <w:tcW w:w="0" w:type="auto"/>
+            <w:vAlign w:val="center"/>
+            <w:hideMark/>
+          </w:tcPr>
+          <w:p>
+            <w:pPr>
+              <w:rPr>
+                <w:sz w:val="30"/>
+                <w:szCs w:val="30"/>
+              </w:rPr>
+            </w:pPr>
+            <w:r>
+              <w:rPr>
+                <w:sz w:val="30"/>
+                <w:szCs w:val="30"/>
+              </w:rPr>
+              <w:t>At least one wall not guarded</w:t>
+            </w:r>
+          </w:p>
+        </w:tc>
+      </w:tr>
+      <w:tr>
+        <w:trPr>
+          <w:tblCellSpacing w:w="15" w:type="dxa"/>
+        </w:trPr>
+        <w:tc>
+          <w:tcPr>
+            <w:tcW w:w="0" w:type="auto"/>
+            <w:vAlign w:val="center"/>
+            <w:hideMark/>
+          </w:tcPr>
+          <w:p>
+            <w:pPr>
+              <w:rPr>
+                <w:sz w:val="30"/>
+                <w:szCs w:val="30"/>
+              </w:rPr>
+            </w:pPr>
+            <w:r>
+              <w:rPr>
+                <w:sz w:val="30"/>
+                <w:szCs w:val="30"/>
+              </w:rPr>
+              <w:t>Key observation</w:t>
+            </w:r>
+          </w:p>
+        </w:tc>
+        <w:tc>
+          <w:tcPr>
+            <w:tcW w:w="0" w:type="auto"/>
+            <w:vAlign w:val="center"/>
+            <w:hideMark/>
+          </w:tcPr>
+          <w:p>
+            <w:pPr>
+              <w:rPr>
+                <w:sz w:val="30"/>
+                <w:szCs w:val="30"/>
+              </w:rPr>
+            </w:pPr>
+            <w:r>
+              <w:rPr>
+                <w:sz w:val="30"/>
+                <w:szCs w:val="30"/>
+              </w:rPr>
+              <w:t>Minimum number of turrets covering any wall = answer</w:t>
+            </w:r>
+          </w:p>
+        </w:tc>
+      </w:tr>
+      <w:tr>
+        <w:trPr>
+          <w:tblCellSpacing w:w="15" w:type="dxa"/>
+        </w:trPr>
+        <w:tc>
+          <w:tcPr>
+            <w:tcW w:w="0" w:type="auto"/>
+            <w:vAlign w:val="center"/>
+            <w:hideMark/>
+          </w:tcPr>
+          <w:p>
+            <w:pPr>
+              <w:rPr>
+                <w:sz w:val="30"/>
+                <w:szCs w:val="30"/>
+              </w:rPr>
+            </w:pPr>
+            <w:r>
+              <w:rPr>
+                <w:sz w:val="30"/>
+                <w:szCs w:val="30"/>
+              </w:rPr>
+              <w:t>Technique used</w:t>
+            </w:r>
+          </w:p>
+        </w:tc>
+        <w:tc>
+          <w:tcPr>
+            <w:tcW w:w="0" w:type="auto"/>
+            <w:vAlign w:val="center"/>
+            <w:hideMark/>
+          </w:tcPr>
+          <w:p>
+            <w:pPr>
+              <w:rPr>
+                <w:sz w:val="30"/>
+                <w:szCs w:val="30"/>
+              </w:rPr>
+            </w:pPr>
+            <w:r>
+              <w:rPr>
+                <w:sz w:val="30"/>
+                <w:szCs w:val="30"/>
+              </w:rPr>
+              <w:t>Prefix sum (difference array)</w:t>
+            </w:r>
+          </w:p>
+        </w:tc>
+      </w:tr>
+      <w:tr>
+        <w:trPr>
+          <w:tblCellSpacing w:w="15" w:type="dxa"/>
+        </w:trPr>
+        <w:tc>
+          <w:tcPr>
+            <w:tcW w:w="0" w:type="auto"/>
+            <w:vAlign w:val="center"/>
+            <w:hideMark/>
+          </w:tcPr>
+          <w:p>
+            <w:pPr>
+              <w:rPr>
+                <w:sz w:val="30"/>
+                <w:szCs w:val="30"/>
+              </w:rPr>
+            </w:pPr>
+            <w:r>
+              <w:rPr>
+                <w:sz w:val="30"/>
+                <w:szCs w:val="30"/>
+              </w:rPr>
+              <w:t>Edge case</w:t>
+            </w:r>
+          </w:p>
+        </w:tc>
+        <w:tc>
+          <w:tcPr>
+            <w:tcW w:w="0" w:type="auto"/>
+            <w:vAlign w:val="center"/>
+            <w:hideMark/>
+          </w:tcPr>
+          <w:p>
+            <w:pPr>
+              <w:rPr>
+                <w:sz w:val="30"/>
+                <w:szCs w:val="30"/>
+              </w:rPr>
+            </w:pPr>
+            <w:r>
+              <w:rPr>
+                <w:sz w:val="30"/>
+                <w:szCs w:val="30"/>
+              </w:rPr>
+              <w:t>Already unguarded → answer = 0</w:t>
+            </w:r>
+          </w:p>
+        </w:tc>
+      </w:tr>
+      <w:tr>
+        <w:trPr>
+          <w:tblCellSpacing w:w="15" w:type="dxa"/>
+        </w:trPr>
+        <w:tc>
+          <w:tcPr>
+            <w:tcW w:w="0" w:type="auto"/>
+            <w:vAlign w:val="center"/>
+            <w:hideMark/>
+          </w:tcPr>
+          <w:p>
+            <w:pPr>
+              <w:rPr>
+                <w:sz w:val="30"/>
+                <w:szCs w:val="30"/>
+              </w:rPr>
+            </w:pPr>
+            <w:r>
+              <w:rPr>
+                <w:sz w:val="30"/>
+                <w:szCs w:val="30"/>
+              </w:rPr>
+              <w:t>Time complexity</w:t>
+            </w:r>
+          </w:p>
+        </w:tc>
+        <w:tc>
+          <w:tcPr>
+            <w:tcW w:w="0" w:type="auto"/>
+            <w:vAlign w:val="center"/>
+            <w:hideMark/>
+          </w:tcPr>
+          <w:p>
+            <w:pPr>
+              <w:rPr>
+                <w:sz w:val="30"/>
+                <w:szCs w:val="30"/>
+              </w:rPr>
+            </w:pPr>
+            <w:r>
+              <w:rPr>
+                <w:sz w:val="30"/>
+                <w:szCs w:val="30"/>
+              </w:rPr>
+              <w:t>O(N + M)</w:t>
+            </w:r>
+          </w:p>
+        </w:tc>
+      </w:tr>
+      <w:tr>
+        <w:trPr>
+          <w:tblCellSpacing w:w="15" w:type="dxa"/>
+        </w:trPr>
+        <w:tc>
+          <w:tcPr>
+            <w:tcW w:w="0" w:type="auto"/>
+            <w:vAlign w:val="center"/>
+            <w:hideMark/>
+          </w:tcPr>
+          <w:p>
+            <w:pPr>
+              <w:rPr>
+                <w:sz w:val="30"/>
+                <w:szCs w:val="30"/>
+              </w:rPr>
+            </w:pPr>
+            <w:r>
+              <w:rPr>
+                <w:sz w:val="30"/>
+                <w:szCs w:val="30"/>
+              </w:rPr>
+              <w:t>Space complexity</w:t>
+            </w:r>
+          </w:p>
+        </w:tc>
+        <w:tc>
+          <w:tcPr>
+            <w:tcW w:w="0" w:type="auto"/>
+            <w:vAlign w:val="center"/>
+            <w:hideMark/>
+          </w:tcPr>
+          <w:p>
+            <w:pPr>
+              <w:rPr>
+                <w:sz w:val="30"/>
+                <w:szCs w:val="30"/>
+              </w:rPr>
+            </w:pPr>
+            <w:r>
+              <w:rPr>
+                <w:sz w:val="30"/>
+                <w:szCs w:val="30"/>
+              </w:rPr>
+              <w:t>O(N)</w:t>
+            </w:r>
+          </w:p>
+        </w:tc>
+      </w:tr>
+    </w:tbl>
+    <w:p>
+      <w:pPr>
+        <w:rPr>
+          <w:sz w:val="30"/>
+          <w:szCs w:val="30"/>
+        </w:rPr>
+      </w:pPr>
+      <w:r>
+        <w:rPr>
+          <w:sz w:val="30"/>
+          <w:szCs w:val="30"/>
+        </w:rPr>
+        <w:pict w14:anchorId="3648435F">
+          <v:rect id="_x0000_i1125" style="width:0;height:1.5pt" o:hralign="center" o:hrstd="t" o:hr="t" fillcolor="#a0a0a0" stroked="f"/>
+        </w:pict>
+      </w:r>
+    </w:p>
+    <w:p>
+      <w:pPr>
+        <w:rPr>
+          <w:sz w:val="30"/>
+          <w:szCs w:val="30"/>
+        </w:rPr>
+      </w:pPr>
     </w:p>
     <w:p>
       <w:pPr>
@@ -171,15 +3588,7 @@
         <w:t>temperature range</w:t>
       </w:r>
       <w:r>
-        <w:t xml:space="preserve"> [li, </w:t>
-      </w:r>
-      <w:proofErr w:type="spellStart"/>
-      <w:r>
-        <w:t>ri</w:t>
-      </w:r>
-      <w:proofErr w:type="spellEnd"/>
-      <w:r>
-        <w:t>] where coffee tastes good.</w:t>
+        <w:t xml:space="preserve"> [li, ri] where coffee tastes good.</w:t>
       </w:r>
     </w:p>
     <w:p>
@@ -204,15 +3613,7 @@
         <w:t>at least k recipes</w:t>
       </w:r>
       <w:r>
-        <w:t xml:space="preserve"> recommend brewing coffee at that temperature (i.e., T lies inside at least k of the [li, </w:t>
-      </w:r>
-      <w:proofErr w:type="spellStart"/>
-      <w:r>
-        <w:t>ri</w:t>
-      </w:r>
-      <w:proofErr w:type="spellEnd"/>
-      <w:r>
-        <w:t>] intervals).</w:t>
+        <w:t xml:space="preserve"> recommend brewing coffee at that temperature (i.e., T lies inside at least k of the [li, ri] intervals).</w:t>
       </w:r>
     </w:p>
     <w:p>
@@ -294,7 +3695,6 @@
     </w:p>
     <w:p>
       <w:r>
-        <w:lastRenderedPageBreak/>
         <w:t>93 97</w:t>
       </w:r>
     </w:p>
@@ -349,6 +3749,7 @@
         </w:numPr>
       </w:pPr>
       <w:r>
+        <w:lastRenderedPageBreak/>
         <w:t xml:space="preserve">k = 2 → temperature must appear in </w:t>
       </w:r>
       <w:r>
@@ -897,7 +4298,6 @@
     </w:p>
     <w:p>
       <w:r>
-        <w:lastRenderedPageBreak/>
         <w:pict w14:anchorId="60214FC6">
           <v:rect id="_x0000_i1027" style="width:0;height:1.5pt" o:hralign="center" o:hrstd="t" o:hr="t" fillcolor="#a0a0a0" stroked="f"/>
         </w:pict>
@@ -980,23 +4380,7 @@
           <w:b/>
           <w:bCs/>
         </w:rPr>
-        <w:t xml:space="preserve">O(n + </w:t>
-      </w:r>
-      <w:proofErr w:type="spellStart"/>
-      <w:r>
-        <w:rPr>
-          <w:b/>
-          <w:bCs/>
-        </w:rPr>
-        <w:t>max_temp</w:t>
-      </w:r>
-      <w:proofErr w:type="spellEnd"/>
-      <w:r>
-        <w:rPr>
-          <w:b/>
-          <w:bCs/>
-        </w:rPr>
-        <w:t xml:space="preserve"> + q)</w:t>
+        <w:t>O(n + max_temp + q)</w:t>
       </w:r>
       <w:r>
         <w:t xml:space="preserve"> solution.</w:t>
@@ -1022,6 +4406,7 @@
           <w:b/>
           <w:bCs/>
         </w:rPr>
+        <w:lastRenderedPageBreak/>
         <w:t>⚙</w:t>
       </w:r>
       <w:r>
@@ -1177,49 +4562,12 @@
         <w:t>prefix sum</w:t>
       </w:r>
       <w:r>
-        <w:t xml:space="preserve"> array of ok[] called </w:t>
-      </w:r>
-      <w:proofErr w:type="spellStart"/>
-      <w:r>
-        <w:t>pref</w:t>
-      </w:r>
-      <w:proofErr w:type="spellEnd"/>
-      <w:r>
-        <w:t>[], where:</w:t>
-      </w:r>
-    </w:p>
-    <w:p>
-      <w:proofErr w:type="spellStart"/>
-      <w:r>
-        <w:t>pref</w:t>
-      </w:r>
-      <w:proofErr w:type="spellEnd"/>
-      <w:r>
-        <w:t>[</w:t>
-      </w:r>
-      <w:proofErr w:type="spellStart"/>
-      <w:r>
-        <w:t>i</w:t>
-      </w:r>
-      <w:proofErr w:type="spellEnd"/>
-      <w:r>
-        <w:t xml:space="preserve">] = </w:t>
-      </w:r>
-      <w:proofErr w:type="spellStart"/>
-      <w:r>
-        <w:t>pref</w:t>
-      </w:r>
-      <w:proofErr w:type="spellEnd"/>
-      <w:r>
-        <w:t>[i-1] + ok[</w:t>
-      </w:r>
-      <w:proofErr w:type="spellStart"/>
-      <w:r>
-        <w:t>i</w:t>
-      </w:r>
-      <w:proofErr w:type="spellEnd"/>
-      <w:r>
-        <w:t>]</w:t>
+        <w:t xml:space="preserve"> array of ok[] called pref[], where:</w:t>
+      </w:r>
+    </w:p>
+    <w:p>
+      <w:r>
+        <w:t>pref[i] = pref[i-1] + ok[i]</w:t>
       </w:r>
     </w:p>
     <w:p>
@@ -1229,23 +4577,7 @@
     </w:p>
     <w:p>
       <w:r>
-        <w:t xml:space="preserve">answer = </w:t>
-      </w:r>
-      <w:proofErr w:type="spellStart"/>
-      <w:r>
-        <w:t>pref</w:t>
-      </w:r>
-      <w:proofErr w:type="spellEnd"/>
-      <w:r>
-        <w:t xml:space="preserve">[b] - </w:t>
-      </w:r>
-      <w:proofErr w:type="spellStart"/>
-      <w:r>
-        <w:t>pref</w:t>
-      </w:r>
-      <w:proofErr w:type="spellEnd"/>
-      <w:r>
-        <w:t>[a-1]</w:t>
+        <w:t>answer = pref[b] - pref[a-1]</w:t>
       </w:r>
     </w:p>
     <w:p>
@@ -1279,7 +4611,6 @@
           <w:b/>
           <w:bCs/>
         </w:rPr>
-        <w:lastRenderedPageBreak/>
         <w:t>🧮</w:t>
       </w:r>
       <w:r>
@@ -1409,15 +4740,7 @@
           </w:tcPr>
           <w:p>
             <w:r>
-              <w:t>O(</w:t>
-            </w:r>
-            <w:proofErr w:type="spellStart"/>
-            <w:r>
-              <w:t>max_temp</w:t>
-            </w:r>
-            <w:proofErr w:type="spellEnd"/>
-            <w:r>
-              <w:t>)</w:t>
+              <w:t>O(max_temp)</w:t>
             </w:r>
           </w:p>
         </w:tc>
@@ -1446,15 +4769,7 @@
           </w:tcPr>
           <w:p>
             <w:r>
-              <w:t>O(</w:t>
-            </w:r>
-            <w:proofErr w:type="spellStart"/>
-            <w:r>
-              <w:t>max_temp</w:t>
-            </w:r>
-            <w:proofErr w:type="spellEnd"/>
-            <w:r>
-              <w:t>)</w:t>
+              <w:t>O(max_temp)</w:t>
             </w:r>
           </w:p>
         </w:tc>
@@ -1471,6 +4786,7 @@
           </w:tcPr>
           <w:p>
             <w:r>
+              <w:lastRenderedPageBreak/>
               <w:t>Answering q queries</w:t>
             </w:r>
           </w:p>
@@ -1520,23 +4836,7 @@
                 <w:b/>
                 <w:bCs/>
               </w:rPr>
-              <w:t xml:space="preserve">O(n + q + </w:t>
-            </w:r>
-            <w:proofErr w:type="spellStart"/>
-            <w:r>
-              <w:rPr>
-                <w:b/>
-                <w:bCs/>
-              </w:rPr>
-              <w:t>max_temp</w:t>
-            </w:r>
-            <w:proofErr w:type="spellEnd"/>
-            <w:r>
-              <w:rPr>
-                <w:b/>
-                <w:bCs/>
-              </w:rPr>
-              <w:t>)</w:t>
+              <w:t>O(n + q + max_temp)</w:t>
             </w:r>
           </w:p>
         </w:tc>
@@ -1569,15 +4869,7 @@
           </w:tcPr>
           <w:p>
             <w:r>
-              <w:t>O(</w:t>
-            </w:r>
-            <w:proofErr w:type="spellStart"/>
-            <w:r>
-              <w:t>max_temp</w:t>
-            </w:r>
-            <w:proofErr w:type="spellEnd"/>
-            <w:r>
-              <w:t>) ≈ 200k</w:t>
+              <w:t>O(max_temp) ≈ 200k</w:t>
             </w:r>
           </w:p>
         </w:tc>
@@ -1620,15 +4912,7 @@
     </w:p>
     <w:p>
       <w:r>
-        <w:t>#include &lt;bits/</w:t>
-      </w:r>
-      <w:proofErr w:type="spellStart"/>
-      <w:r>
-        <w:t>stdc</w:t>
-      </w:r>
-      <w:proofErr w:type="spellEnd"/>
-      <w:r>
-        <w:t>++.h&gt;</w:t>
+        <w:t>#include &lt;bits/stdc++.h&gt;</w:t>
       </w:r>
     </w:p>
     <w:p>
@@ -1650,44 +4934,12 @@
     </w:p>
     <w:p>
       <w:r>
-        <w:t xml:space="preserve">    </w:t>
-      </w:r>
-      <w:proofErr w:type="spellStart"/>
-      <w:r>
-        <w:t>ios</w:t>
-      </w:r>
-      <w:proofErr w:type="spellEnd"/>
-      <w:r>
-        <w:t>::</w:t>
-      </w:r>
-      <w:proofErr w:type="spellStart"/>
-      <w:r>
-        <w:t>sync_with_stdio</w:t>
-      </w:r>
-      <w:proofErr w:type="spellEnd"/>
-      <w:r>
-        <w:t>(false);</w:t>
-      </w:r>
-    </w:p>
-    <w:p>
-      <w:r>
-        <w:t xml:space="preserve">    </w:t>
-      </w:r>
-      <w:proofErr w:type="spellStart"/>
-      <w:r>
-        <w:t>cin.tie</w:t>
-      </w:r>
-      <w:proofErr w:type="spellEnd"/>
-      <w:r>
-        <w:t>(</w:t>
-      </w:r>
-      <w:proofErr w:type="spellStart"/>
-      <w:r>
-        <w:t>nullptr</w:t>
-      </w:r>
-      <w:proofErr w:type="spellEnd"/>
-      <w:r>
-        <w:t>);</w:t>
+        <w:t xml:space="preserve">    ios::sync_with_stdio(false);</w:t>
+      </w:r>
+    </w:p>
+    <w:p>
+      <w:r>
+        <w:t xml:space="preserve">    cin.tie(nullptr);</w:t>
       </w:r>
     </w:p>
     <w:p/>
@@ -1698,15 +4950,7 @@
     </w:p>
     <w:p>
       <w:r>
-        <w:t xml:space="preserve">    </w:t>
-      </w:r>
-      <w:proofErr w:type="spellStart"/>
-      <w:r>
-        <w:t>cin</w:t>
-      </w:r>
-      <w:proofErr w:type="spellEnd"/>
-      <w:r>
-        <w:t xml:space="preserve"> &gt;&gt; n &gt;&gt; k &gt;&gt; q;</w:t>
+        <w:t xml:space="preserve">    cin &gt;&gt; n &gt;&gt; k &gt;&gt; q;</w:t>
       </w:r>
     </w:p>
     <w:p/>
@@ -1718,59 +4962,27 @@
     <w:p/>
     <w:p>
       <w:r>
+        <w:t xml:space="preserve">    // Step 1: Build difference array</w:t>
+      </w:r>
+    </w:p>
+    <w:p>
+      <w:r>
+        <w:t xml:space="preserve">    for (int i = 0; i &lt; n; i++) {</w:t>
+      </w:r>
+    </w:p>
+    <w:p>
+      <w:r>
+        <w:t xml:space="preserve">        int l, r;</w:t>
+      </w:r>
+    </w:p>
+    <w:p>
+      <w:r>
+        <w:t xml:space="preserve">        cin &gt;&gt; l &gt;&gt; r;</w:t>
+      </w:r>
+    </w:p>
+    <w:p>
+      <w:r>
         <w:lastRenderedPageBreak/>
-        <w:t xml:space="preserve">    // Step 1: Build difference array</w:t>
-      </w:r>
-    </w:p>
-    <w:p>
-      <w:r>
-        <w:t xml:space="preserve">    for (int </w:t>
-      </w:r>
-      <w:proofErr w:type="spellStart"/>
-      <w:r>
-        <w:t>i</w:t>
-      </w:r>
-      <w:proofErr w:type="spellEnd"/>
-      <w:r>
-        <w:t xml:space="preserve"> = 0; </w:t>
-      </w:r>
-      <w:proofErr w:type="spellStart"/>
-      <w:r>
-        <w:t>i</w:t>
-      </w:r>
-      <w:proofErr w:type="spellEnd"/>
-      <w:r>
-        <w:t xml:space="preserve"> &lt; n; </w:t>
-      </w:r>
-      <w:proofErr w:type="spellStart"/>
-      <w:r>
-        <w:t>i</w:t>
-      </w:r>
-      <w:proofErr w:type="spellEnd"/>
-      <w:r>
-        <w:t>++) {</w:t>
-      </w:r>
-    </w:p>
-    <w:p>
-      <w:r>
-        <w:t xml:space="preserve">        int l, r;</w:t>
-      </w:r>
-    </w:p>
-    <w:p>
-      <w:r>
-        <w:t xml:space="preserve">        </w:t>
-      </w:r>
-      <w:proofErr w:type="spellStart"/>
-      <w:r>
-        <w:t>cin</w:t>
-      </w:r>
-      <w:proofErr w:type="spellEnd"/>
-      <w:r>
-        <w:t xml:space="preserve"> &gt;&gt; l &gt;&gt; r;</w:t>
-      </w:r>
-    </w:p>
-    <w:p>
-      <w:r>
         <w:t xml:space="preserve">        diff[l] += 1;</w:t>
       </w:r>
     </w:p>
@@ -1802,60 +5014,12 @@
     </w:p>
     <w:p>
       <w:r>
-        <w:t xml:space="preserve">    for (int </w:t>
-      </w:r>
-      <w:proofErr w:type="spellStart"/>
-      <w:r>
-        <w:t>i</w:t>
-      </w:r>
-      <w:proofErr w:type="spellEnd"/>
-      <w:r>
-        <w:t xml:space="preserve"> = 1; </w:t>
-      </w:r>
-      <w:proofErr w:type="spellStart"/>
-      <w:r>
-        <w:t>i</w:t>
-      </w:r>
-      <w:proofErr w:type="spellEnd"/>
-      <w:r>
-        <w:t xml:space="preserve"> &lt; MAX; </w:t>
-      </w:r>
-      <w:proofErr w:type="spellStart"/>
-      <w:r>
-        <w:t>i</w:t>
-      </w:r>
-      <w:proofErr w:type="spellEnd"/>
-      <w:r>
-        <w:t>++)</w:t>
-      </w:r>
-    </w:p>
-    <w:p>
-      <w:r>
-        <w:t xml:space="preserve">        count[</w:t>
-      </w:r>
-      <w:proofErr w:type="spellStart"/>
-      <w:r>
-        <w:t>i</w:t>
-      </w:r>
-      <w:proofErr w:type="spellEnd"/>
-      <w:r>
-        <w:t>] = count[</w:t>
-      </w:r>
-      <w:proofErr w:type="spellStart"/>
-      <w:r>
-        <w:t>i</w:t>
-      </w:r>
-      <w:proofErr w:type="spellEnd"/>
-      <w:r>
-        <w:t xml:space="preserve"> - 1] + diff[</w:t>
-      </w:r>
-      <w:proofErr w:type="spellStart"/>
-      <w:r>
-        <w:t>i</w:t>
-      </w:r>
-      <w:proofErr w:type="spellEnd"/>
-      <w:r>
-        <w:t>];</w:t>
+        <w:t xml:space="preserve">    for (int i = 1; i &lt; MAX; i++)</w:t>
+      </w:r>
+    </w:p>
+    <w:p>
+      <w:r>
+        <w:t xml:space="preserve">        count[i] = count[i - 1] + diff[i];</w:t>
       </w:r>
     </w:p>
     <w:p/>
@@ -1871,52 +5035,12 @@
     </w:p>
     <w:p>
       <w:r>
-        <w:t xml:space="preserve">    for (int </w:t>
-      </w:r>
-      <w:proofErr w:type="spellStart"/>
-      <w:r>
-        <w:t>i</w:t>
-      </w:r>
-      <w:proofErr w:type="spellEnd"/>
-      <w:r>
-        <w:t xml:space="preserve"> = 1; </w:t>
-      </w:r>
-      <w:proofErr w:type="spellStart"/>
-      <w:r>
-        <w:t>i</w:t>
-      </w:r>
-      <w:proofErr w:type="spellEnd"/>
-      <w:r>
-        <w:t xml:space="preserve"> &lt; MAX; </w:t>
-      </w:r>
-      <w:proofErr w:type="spellStart"/>
-      <w:r>
-        <w:t>i</w:t>
-      </w:r>
-      <w:proofErr w:type="spellEnd"/>
-      <w:r>
-        <w:t>++) {</w:t>
-      </w:r>
-    </w:p>
-    <w:p>
-      <w:r>
-        <w:t xml:space="preserve">        ok[</w:t>
-      </w:r>
-      <w:proofErr w:type="spellStart"/>
-      <w:r>
-        <w:t>i</w:t>
-      </w:r>
-      <w:proofErr w:type="spellEnd"/>
-      <w:r>
-        <w:t>] = (count[</w:t>
-      </w:r>
-      <w:proofErr w:type="spellStart"/>
-      <w:r>
-        <w:t>i</w:t>
-      </w:r>
-      <w:proofErr w:type="spellEnd"/>
-      <w:r>
-        <w:t>] &gt;= k ? 1 : 0);</w:t>
+        <w:t xml:space="preserve">    for (int i = 1; i &lt; MAX; i++) {</w:t>
+      </w:r>
+    </w:p>
+    <w:p>
+      <w:r>
+        <w:t xml:space="preserve">        ok[i] = (count[i] &gt;= k ? 1 : 0);</w:t>
       </w:r>
     </w:p>
     <w:p>
@@ -1932,89 +5056,17 @@
     </w:p>
     <w:p>
       <w:r>
-        <w:t xml:space="preserve">    vector&lt;int&gt; </w:t>
-      </w:r>
-      <w:proofErr w:type="spellStart"/>
-      <w:r>
-        <w:t>pref</w:t>
-      </w:r>
-      <w:proofErr w:type="spellEnd"/>
-      <w:r>
-        <w:t>(MAX, 0);</w:t>
-      </w:r>
-    </w:p>
-    <w:p>
-      <w:r>
-        <w:t xml:space="preserve">    for (int </w:t>
-      </w:r>
-      <w:proofErr w:type="spellStart"/>
-      <w:r>
-        <w:t>i</w:t>
-      </w:r>
-      <w:proofErr w:type="spellEnd"/>
-      <w:r>
-        <w:t xml:space="preserve"> = 1; </w:t>
-      </w:r>
-      <w:proofErr w:type="spellStart"/>
-      <w:r>
-        <w:t>i</w:t>
-      </w:r>
-      <w:proofErr w:type="spellEnd"/>
-      <w:r>
-        <w:t xml:space="preserve"> &lt; MAX; </w:t>
-      </w:r>
-      <w:proofErr w:type="spellStart"/>
-      <w:r>
-        <w:t>i</w:t>
-      </w:r>
-      <w:proofErr w:type="spellEnd"/>
-      <w:r>
-        <w:t>++)</w:t>
-      </w:r>
-    </w:p>
-    <w:p>
-      <w:r>
-        <w:t xml:space="preserve">        </w:t>
-      </w:r>
-      <w:proofErr w:type="spellStart"/>
-      <w:r>
-        <w:t>pref</w:t>
-      </w:r>
-      <w:proofErr w:type="spellEnd"/>
-      <w:r>
-        <w:t>[</w:t>
-      </w:r>
-      <w:proofErr w:type="spellStart"/>
-      <w:r>
-        <w:t>i</w:t>
-      </w:r>
-      <w:proofErr w:type="spellEnd"/>
-      <w:r>
-        <w:t xml:space="preserve">] = </w:t>
-      </w:r>
-      <w:proofErr w:type="spellStart"/>
-      <w:r>
-        <w:t>pref</w:t>
-      </w:r>
-      <w:proofErr w:type="spellEnd"/>
-      <w:r>
-        <w:t>[</w:t>
-      </w:r>
-      <w:proofErr w:type="spellStart"/>
-      <w:r>
-        <w:t>i</w:t>
-      </w:r>
-      <w:proofErr w:type="spellEnd"/>
-      <w:r>
-        <w:t xml:space="preserve"> - 1] + ok[</w:t>
-      </w:r>
-      <w:proofErr w:type="spellStart"/>
-      <w:r>
-        <w:t>i</w:t>
-      </w:r>
-      <w:proofErr w:type="spellEnd"/>
-      <w:r>
-        <w:t>];</w:t>
+        <w:t xml:space="preserve">    vector&lt;int&gt; pref(MAX, 0);</w:t>
+      </w:r>
+    </w:p>
+    <w:p>
+      <w:r>
+        <w:t xml:space="preserve">    for (int i = 1; i &lt; MAX; i++)</w:t>
+      </w:r>
+    </w:p>
+    <w:p>
+      <w:r>
+        <w:t xml:space="preserve">        pref[i] = pref[i - 1] + ok[i];</w:t>
       </w:r>
     </w:p>
     <w:p/>
@@ -2025,59 +5077,27 @@
     </w:p>
     <w:p>
       <w:r>
+        <w:t xml:space="preserve">    while (q--) {</w:t>
+      </w:r>
+    </w:p>
+    <w:p>
+      <w:r>
+        <w:t xml:space="preserve">        int a, b;</w:t>
+      </w:r>
+    </w:p>
+    <w:p>
+      <w:r>
+        <w:t xml:space="preserve">        cin &gt;&gt; a &gt;&gt; b;</w:t>
+      </w:r>
+    </w:p>
+    <w:p>
+      <w:r>
+        <w:t xml:space="preserve">        cout &lt;&lt; pref[b] - pref[a - 1] &lt;&lt; "\n";</w:t>
+      </w:r>
+    </w:p>
+    <w:p>
+      <w:r>
         <w:lastRenderedPageBreak/>
-        <w:t xml:space="preserve">    while (q--) {</w:t>
-      </w:r>
-    </w:p>
-    <w:p>
-      <w:r>
-        <w:t xml:space="preserve">        int a, b;</w:t>
-      </w:r>
-    </w:p>
-    <w:p>
-      <w:r>
-        <w:t xml:space="preserve">        </w:t>
-      </w:r>
-      <w:proofErr w:type="spellStart"/>
-      <w:r>
-        <w:t>cin</w:t>
-      </w:r>
-      <w:proofErr w:type="spellEnd"/>
-      <w:r>
-        <w:t xml:space="preserve"> &gt;&gt; a &gt;&gt; b;</w:t>
-      </w:r>
-    </w:p>
-    <w:p>
-      <w:r>
-        <w:t xml:space="preserve">        </w:t>
-      </w:r>
-      <w:proofErr w:type="spellStart"/>
-      <w:r>
-        <w:t>cout</w:t>
-      </w:r>
-      <w:proofErr w:type="spellEnd"/>
-      <w:r>
-        <w:t xml:space="preserve"> &lt;&lt; </w:t>
-      </w:r>
-      <w:proofErr w:type="spellStart"/>
-      <w:r>
-        <w:t>pref</w:t>
-      </w:r>
-      <w:proofErr w:type="spellEnd"/>
-      <w:r>
-        <w:t xml:space="preserve">[b] - </w:t>
-      </w:r>
-      <w:proofErr w:type="spellStart"/>
-      <w:r>
-        <w:t>pref</w:t>
-      </w:r>
-      <w:proofErr w:type="spellEnd"/>
-      <w:r>
-        <w:t>[a - 1] &lt;&lt; "\n";</w:t>
-      </w:r>
-    </w:p>
-    <w:p>
-      <w:r>
         <w:t xml:space="preserve">    }</w:t>
       </w:r>
     </w:p>
@@ -2649,9 +5669,605 @@
     </w:lvl>
   </w:abstractNum>
   <w:abstractNum w:abstractNumId="2" w15:restartNumberingAfterBreak="0">
+    <w:nsid w:val="1E1A1249"/>
+    <w:multiLevelType w:val="multilevel"/>
+    <w:tmpl w:val="4DAC0CE0"/>
+    <w:lvl w:ilvl="0">
+      <w:start w:val="1"/>
+      <w:numFmt w:val="bullet"/>
+      <w:lvlText w:val=""/>
+      <w:lvlJc w:val="left"/>
+      <w:pPr>
+        <w:tabs>
+          <w:tab w:val="num" w:pos="720"/>
+        </w:tabs>
+        <w:ind w:left="720" w:hanging="360"/>
+      </w:pPr>
+      <w:rPr>
+        <w:rFonts w:ascii="Symbol" w:hAnsi="Symbol" w:hint="default"/>
+        <w:sz w:val="20"/>
+      </w:rPr>
+    </w:lvl>
+    <w:lvl w:ilvl="1" w:tentative="1">
+      <w:start w:val="1"/>
+      <w:numFmt w:val="bullet"/>
+      <w:lvlText w:val="o"/>
+      <w:lvlJc w:val="left"/>
+      <w:pPr>
+        <w:tabs>
+          <w:tab w:val="num" w:pos="1440"/>
+        </w:tabs>
+        <w:ind w:left="1440" w:hanging="360"/>
+      </w:pPr>
+      <w:rPr>
+        <w:rFonts w:ascii="Courier New" w:hAnsi="Courier New" w:hint="default"/>
+        <w:sz w:val="20"/>
+      </w:rPr>
+    </w:lvl>
+    <w:lvl w:ilvl="2" w:tentative="1">
+      <w:start w:val="1"/>
+      <w:numFmt w:val="bullet"/>
+      <w:lvlText w:val=""/>
+      <w:lvlJc w:val="left"/>
+      <w:pPr>
+        <w:tabs>
+          <w:tab w:val="num" w:pos="2160"/>
+        </w:tabs>
+        <w:ind w:left="2160" w:hanging="360"/>
+      </w:pPr>
+      <w:rPr>
+        <w:rFonts w:ascii="Wingdings" w:hAnsi="Wingdings" w:hint="default"/>
+        <w:sz w:val="20"/>
+      </w:rPr>
+    </w:lvl>
+    <w:lvl w:ilvl="3" w:tentative="1">
+      <w:start w:val="1"/>
+      <w:numFmt w:val="bullet"/>
+      <w:lvlText w:val=""/>
+      <w:lvlJc w:val="left"/>
+      <w:pPr>
+        <w:tabs>
+          <w:tab w:val="num" w:pos="2880"/>
+        </w:tabs>
+        <w:ind w:left="2880" w:hanging="360"/>
+      </w:pPr>
+      <w:rPr>
+        <w:rFonts w:ascii="Wingdings" w:hAnsi="Wingdings" w:hint="default"/>
+        <w:sz w:val="20"/>
+      </w:rPr>
+    </w:lvl>
+    <w:lvl w:ilvl="4" w:tentative="1">
+      <w:start w:val="1"/>
+      <w:numFmt w:val="bullet"/>
+      <w:lvlText w:val=""/>
+      <w:lvlJc w:val="left"/>
+      <w:pPr>
+        <w:tabs>
+          <w:tab w:val="num" w:pos="3600"/>
+        </w:tabs>
+        <w:ind w:left="3600" w:hanging="360"/>
+      </w:pPr>
+      <w:rPr>
+        <w:rFonts w:ascii="Wingdings" w:hAnsi="Wingdings" w:hint="default"/>
+        <w:sz w:val="20"/>
+      </w:rPr>
+    </w:lvl>
+    <w:lvl w:ilvl="5" w:tentative="1">
+      <w:start w:val="1"/>
+      <w:numFmt w:val="bullet"/>
+      <w:lvlText w:val=""/>
+      <w:lvlJc w:val="left"/>
+      <w:pPr>
+        <w:tabs>
+          <w:tab w:val="num" w:pos="4320"/>
+        </w:tabs>
+        <w:ind w:left="4320" w:hanging="360"/>
+      </w:pPr>
+      <w:rPr>
+        <w:rFonts w:ascii="Wingdings" w:hAnsi="Wingdings" w:hint="default"/>
+        <w:sz w:val="20"/>
+      </w:rPr>
+    </w:lvl>
+    <w:lvl w:ilvl="6" w:tentative="1">
+      <w:start w:val="1"/>
+      <w:numFmt w:val="bullet"/>
+      <w:lvlText w:val=""/>
+      <w:lvlJc w:val="left"/>
+      <w:pPr>
+        <w:tabs>
+          <w:tab w:val="num" w:pos="5040"/>
+        </w:tabs>
+        <w:ind w:left="5040" w:hanging="360"/>
+      </w:pPr>
+      <w:rPr>
+        <w:rFonts w:ascii="Wingdings" w:hAnsi="Wingdings" w:hint="default"/>
+        <w:sz w:val="20"/>
+      </w:rPr>
+    </w:lvl>
+    <w:lvl w:ilvl="7" w:tentative="1">
+      <w:start w:val="1"/>
+      <w:numFmt w:val="bullet"/>
+      <w:lvlText w:val=""/>
+      <w:lvlJc w:val="left"/>
+      <w:pPr>
+        <w:tabs>
+          <w:tab w:val="num" w:pos="5760"/>
+        </w:tabs>
+        <w:ind w:left="5760" w:hanging="360"/>
+      </w:pPr>
+      <w:rPr>
+        <w:rFonts w:ascii="Wingdings" w:hAnsi="Wingdings" w:hint="default"/>
+        <w:sz w:val="20"/>
+      </w:rPr>
+    </w:lvl>
+    <w:lvl w:ilvl="8" w:tentative="1">
+      <w:start w:val="1"/>
+      <w:numFmt w:val="bullet"/>
+      <w:lvlText w:val=""/>
+      <w:lvlJc w:val="left"/>
+      <w:pPr>
+        <w:tabs>
+          <w:tab w:val="num" w:pos="6480"/>
+        </w:tabs>
+        <w:ind w:left="6480" w:hanging="360"/>
+      </w:pPr>
+      <w:rPr>
+        <w:rFonts w:ascii="Wingdings" w:hAnsi="Wingdings" w:hint="default"/>
+        <w:sz w:val="20"/>
+      </w:rPr>
+    </w:lvl>
+  </w:abstractNum>
+  <w:abstractNum w:abstractNumId="3" w15:restartNumberingAfterBreak="0">
+    <w:nsid w:val="22414E24"/>
+    <w:multiLevelType w:val="multilevel"/>
+    <w:tmpl w:val="FC3C2C44"/>
+    <w:lvl w:ilvl="0">
+      <w:start w:val="1"/>
+      <w:numFmt w:val="bullet"/>
+      <w:lvlText w:val=""/>
+      <w:lvlJc w:val="left"/>
+      <w:pPr>
+        <w:tabs>
+          <w:tab w:val="num" w:pos="720"/>
+        </w:tabs>
+        <w:ind w:left="720" w:hanging="360"/>
+      </w:pPr>
+      <w:rPr>
+        <w:rFonts w:ascii="Symbol" w:hAnsi="Symbol" w:hint="default"/>
+        <w:sz w:val="20"/>
+      </w:rPr>
+    </w:lvl>
+    <w:lvl w:ilvl="1" w:tentative="1">
+      <w:start w:val="1"/>
+      <w:numFmt w:val="bullet"/>
+      <w:lvlText w:val="o"/>
+      <w:lvlJc w:val="left"/>
+      <w:pPr>
+        <w:tabs>
+          <w:tab w:val="num" w:pos="1440"/>
+        </w:tabs>
+        <w:ind w:left="1440" w:hanging="360"/>
+      </w:pPr>
+      <w:rPr>
+        <w:rFonts w:ascii="Courier New" w:hAnsi="Courier New" w:hint="default"/>
+        <w:sz w:val="20"/>
+      </w:rPr>
+    </w:lvl>
+    <w:lvl w:ilvl="2" w:tentative="1">
+      <w:start w:val="1"/>
+      <w:numFmt w:val="bullet"/>
+      <w:lvlText w:val=""/>
+      <w:lvlJc w:val="left"/>
+      <w:pPr>
+        <w:tabs>
+          <w:tab w:val="num" w:pos="2160"/>
+        </w:tabs>
+        <w:ind w:left="2160" w:hanging="360"/>
+      </w:pPr>
+      <w:rPr>
+        <w:rFonts w:ascii="Wingdings" w:hAnsi="Wingdings" w:hint="default"/>
+        <w:sz w:val="20"/>
+      </w:rPr>
+    </w:lvl>
+    <w:lvl w:ilvl="3" w:tentative="1">
+      <w:start w:val="1"/>
+      <w:numFmt w:val="bullet"/>
+      <w:lvlText w:val=""/>
+      <w:lvlJc w:val="left"/>
+      <w:pPr>
+        <w:tabs>
+          <w:tab w:val="num" w:pos="2880"/>
+        </w:tabs>
+        <w:ind w:left="2880" w:hanging="360"/>
+      </w:pPr>
+      <w:rPr>
+        <w:rFonts w:ascii="Wingdings" w:hAnsi="Wingdings" w:hint="default"/>
+        <w:sz w:val="20"/>
+      </w:rPr>
+    </w:lvl>
+    <w:lvl w:ilvl="4" w:tentative="1">
+      <w:start w:val="1"/>
+      <w:numFmt w:val="bullet"/>
+      <w:lvlText w:val=""/>
+      <w:lvlJc w:val="left"/>
+      <w:pPr>
+        <w:tabs>
+          <w:tab w:val="num" w:pos="3600"/>
+        </w:tabs>
+        <w:ind w:left="3600" w:hanging="360"/>
+      </w:pPr>
+      <w:rPr>
+        <w:rFonts w:ascii="Wingdings" w:hAnsi="Wingdings" w:hint="default"/>
+        <w:sz w:val="20"/>
+      </w:rPr>
+    </w:lvl>
+    <w:lvl w:ilvl="5" w:tentative="1">
+      <w:start w:val="1"/>
+      <w:numFmt w:val="bullet"/>
+      <w:lvlText w:val=""/>
+      <w:lvlJc w:val="left"/>
+      <w:pPr>
+        <w:tabs>
+          <w:tab w:val="num" w:pos="4320"/>
+        </w:tabs>
+        <w:ind w:left="4320" w:hanging="360"/>
+      </w:pPr>
+      <w:rPr>
+        <w:rFonts w:ascii="Wingdings" w:hAnsi="Wingdings" w:hint="default"/>
+        <w:sz w:val="20"/>
+      </w:rPr>
+    </w:lvl>
+    <w:lvl w:ilvl="6" w:tentative="1">
+      <w:start w:val="1"/>
+      <w:numFmt w:val="bullet"/>
+      <w:lvlText w:val=""/>
+      <w:lvlJc w:val="left"/>
+      <w:pPr>
+        <w:tabs>
+          <w:tab w:val="num" w:pos="5040"/>
+        </w:tabs>
+        <w:ind w:left="5040" w:hanging="360"/>
+      </w:pPr>
+      <w:rPr>
+        <w:rFonts w:ascii="Wingdings" w:hAnsi="Wingdings" w:hint="default"/>
+        <w:sz w:val="20"/>
+      </w:rPr>
+    </w:lvl>
+    <w:lvl w:ilvl="7" w:tentative="1">
+      <w:start w:val="1"/>
+      <w:numFmt w:val="bullet"/>
+      <w:lvlText w:val=""/>
+      <w:lvlJc w:val="left"/>
+      <w:pPr>
+        <w:tabs>
+          <w:tab w:val="num" w:pos="5760"/>
+        </w:tabs>
+        <w:ind w:left="5760" w:hanging="360"/>
+      </w:pPr>
+      <w:rPr>
+        <w:rFonts w:ascii="Wingdings" w:hAnsi="Wingdings" w:hint="default"/>
+        <w:sz w:val="20"/>
+      </w:rPr>
+    </w:lvl>
+    <w:lvl w:ilvl="8" w:tentative="1">
+      <w:start w:val="1"/>
+      <w:numFmt w:val="bullet"/>
+      <w:lvlText w:val=""/>
+      <w:lvlJc w:val="left"/>
+      <w:pPr>
+        <w:tabs>
+          <w:tab w:val="num" w:pos="6480"/>
+        </w:tabs>
+        <w:ind w:left="6480" w:hanging="360"/>
+      </w:pPr>
+      <w:rPr>
+        <w:rFonts w:ascii="Wingdings" w:hAnsi="Wingdings" w:hint="default"/>
+        <w:sz w:val="20"/>
+      </w:rPr>
+    </w:lvl>
+  </w:abstractNum>
+  <w:abstractNum w:abstractNumId="4" w15:restartNumberingAfterBreak="0">
+    <w:nsid w:val="26B234EB"/>
+    <w:multiLevelType w:val="multilevel"/>
+    <w:tmpl w:val="CDA00DBA"/>
+    <w:lvl w:ilvl="0">
+      <w:start w:val="1"/>
+      <w:numFmt w:val="bullet"/>
+      <w:lvlText w:val=""/>
+      <w:lvlJc w:val="left"/>
+      <w:pPr>
+        <w:tabs>
+          <w:tab w:val="num" w:pos="720"/>
+        </w:tabs>
+        <w:ind w:left="720" w:hanging="360"/>
+      </w:pPr>
+      <w:rPr>
+        <w:rFonts w:ascii="Symbol" w:hAnsi="Symbol" w:hint="default"/>
+        <w:sz w:val="20"/>
+      </w:rPr>
+    </w:lvl>
+    <w:lvl w:ilvl="1" w:tentative="1">
+      <w:start w:val="1"/>
+      <w:numFmt w:val="bullet"/>
+      <w:lvlText w:val="o"/>
+      <w:lvlJc w:val="left"/>
+      <w:pPr>
+        <w:tabs>
+          <w:tab w:val="num" w:pos="1440"/>
+        </w:tabs>
+        <w:ind w:left="1440" w:hanging="360"/>
+      </w:pPr>
+      <w:rPr>
+        <w:rFonts w:ascii="Courier New" w:hAnsi="Courier New" w:hint="default"/>
+        <w:sz w:val="20"/>
+      </w:rPr>
+    </w:lvl>
+    <w:lvl w:ilvl="2" w:tentative="1">
+      <w:start w:val="1"/>
+      <w:numFmt w:val="bullet"/>
+      <w:lvlText w:val=""/>
+      <w:lvlJc w:val="left"/>
+      <w:pPr>
+        <w:tabs>
+          <w:tab w:val="num" w:pos="2160"/>
+        </w:tabs>
+        <w:ind w:left="2160" w:hanging="360"/>
+      </w:pPr>
+      <w:rPr>
+        <w:rFonts w:ascii="Wingdings" w:hAnsi="Wingdings" w:hint="default"/>
+        <w:sz w:val="20"/>
+      </w:rPr>
+    </w:lvl>
+    <w:lvl w:ilvl="3" w:tentative="1">
+      <w:start w:val="1"/>
+      <w:numFmt w:val="bullet"/>
+      <w:lvlText w:val=""/>
+      <w:lvlJc w:val="left"/>
+      <w:pPr>
+        <w:tabs>
+          <w:tab w:val="num" w:pos="2880"/>
+        </w:tabs>
+        <w:ind w:left="2880" w:hanging="360"/>
+      </w:pPr>
+      <w:rPr>
+        <w:rFonts w:ascii="Wingdings" w:hAnsi="Wingdings" w:hint="default"/>
+        <w:sz w:val="20"/>
+      </w:rPr>
+    </w:lvl>
+    <w:lvl w:ilvl="4" w:tentative="1">
+      <w:start w:val="1"/>
+      <w:numFmt w:val="bullet"/>
+      <w:lvlText w:val=""/>
+      <w:lvlJc w:val="left"/>
+      <w:pPr>
+        <w:tabs>
+          <w:tab w:val="num" w:pos="3600"/>
+        </w:tabs>
+        <w:ind w:left="3600" w:hanging="360"/>
+      </w:pPr>
+      <w:rPr>
+        <w:rFonts w:ascii="Wingdings" w:hAnsi="Wingdings" w:hint="default"/>
+        <w:sz w:val="20"/>
+      </w:rPr>
+    </w:lvl>
+    <w:lvl w:ilvl="5" w:tentative="1">
+      <w:start w:val="1"/>
+      <w:numFmt w:val="bullet"/>
+      <w:lvlText w:val=""/>
+      <w:lvlJc w:val="left"/>
+      <w:pPr>
+        <w:tabs>
+          <w:tab w:val="num" w:pos="4320"/>
+        </w:tabs>
+        <w:ind w:left="4320" w:hanging="360"/>
+      </w:pPr>
+      <w:rPr>
+        <w:rFonts w:ascii="Wingdings" w:hAnsi="Wingdings" w:hint="default"/>
+        <w:sz w:val="20"/>
+      </w:rPr>
+    </w:lvl>
+    <w:lvl w:ilvl="6" w:tentative="1">
+      <w:start w:val="1"/>
+      <w:numFmt w:val="bullet"/>
+      <w:lvlText w:val=""/>
+      <w:lvlJc w:val="left"/>
+      <w:pPr>
+        <w:tabs>
+          <w:tab w:val="num" w:pos="5040"/>
+        </w:tabs>
+        <w:ind w:left="5040" w:hanging="360"/>
+      </w:pPr>
+      <w:rPr>
+        <w:rFonts w:ascii="Wingdings" w:hAnsi="Wingdings" w:hint="default"/>
+        <w:sz w:val="20"/>
+      </w:rPr>
+    </w:lvl>
+    <w:lvl w:ilvl="7" w:tentative="1">
+      <w:start w:val="1"/>
+      <w:numFmt w:val="bullet"/>
+      <w:lvlText w:val=""/>
+      <w:lvlJc w:val="left"/>
+      <w:pPr>
+        <w:tabs>
+          <w:tab w:val="num" w:pos="5760"/>
+        </w:tabs>
+        <w:ind w:left="5760" w:hanging="360"/>
+      </w:pPr>
+      <w:rPr>
+        <w:rFonts w:ascii="Wingdings" w:hAnsi="Wingdings" w:hint="default"/>
+        <w:sz w:val="20"/>
+      </w:rPr>
+    </w:lvl>
+    <w:lvl w:ilvl="8" w:tentative="1">
+      <w:start w:val="1"/>
+      <w:numFmt w:val="bullet"/>
+      <w:lvlText w:val=""/>
+      <w:lvlJc w:val="left"/>
+      <w:pPr>
+        <w:tabs>
+          <w:tab w:val="num" w:pos="6480"/>
+        </w:tabs>
+        <w:ind w:left="6480" w:hanging="360"/>
+      </w:pPr>
+      <w:rPr>
+        <w:rFonts w:ascii="Wingdings" w:hAnsi="Wingdings" w:hint="default"/>
+        <w:sz w:val="20"/>
+      </w:rPr>
+    </w:lvl>
+  </w:abstractNum>
+  <w:abstractNum w:abstractNumId="5" w15:restartNumberingAfterBreak="0">
     <w:nsid w:val="6E5F0E83"/>
     <w:multiLevelType w:val="multilevel"/>
     <w:tmpl w:val="E5440512"/>
+    <w:lvl w:ilvl="0">
+      <w:start w:val="1"/>
+      <w:numFmt w:val="bullet"/>
+      <w:lvlText w:val=""/>
+      <w:lvlJc w:val="left"/>
+      <w:pPr>
+        <w:tabs>
+          <w:tab w:val="num" w:pos="720"/>
+        </w:tabs>
+        <w:ind w:left="720" w:hanging="360"/>
+      </w:pPr>
+      <w:rPr>
+        <w:rFonts w:ascii="Symbol" w:hAnsi="Symbol" w:hint="default"/>
+        <w:sz w:val="20"/>
+      </w:rPr>
+    </w:lvl>
+    <w:lvl w:ilvl="1" w:tentative="1">
+      <w:start w:val="1"/>
+      <w:numFmt w:val="bullet"/>
+      <w:lvlText w:val="o"/>
+      <w:lvlJc w:val="left"/>
+      <w:pPr>
+        <w:tabs>
+          <w:tab w:val="num" w:pos="1440"/>
+        </w:tabs>
+        <w:ind w:left="1440" w:hanging="360"/>
+      </w:pPr>
+      <w:rPr>
+        <w:rFonts w:ascii="Courier New" w:hAnsi="Courier New" w:hint="default"/>
+        <w:sz w:val="20"/>
+      </w:rPr>
+    </w:lvl>
+    <w:lvl w:ilvl="2" w:tentative="1">
+      <w:start w:val="1"/>
+      <w:numFmt w:val="bullet"/>
+      <w:lvlText w:val=""/>
+      <w:lvlJc w:val="left"/>
+      <w:pPr>
+        <w:tabs>
+          <w:tab w:val="num" w:pos="2160"/>
+        </w:tabs>
+        <w:ind w:left="2160" w:hanging="360"/>
+      </w:pPr>
+      <w:rPr>
+        <w:rFonts w:ascii="Wingdings" w:hAnsi="Wingdings" w:hint="default"/>
+        <w:sz w:val="20"/>
+      </w:rPr>
+    </w:lvl>
+    <w:lvl w:ilvl="3" w:tentative="1">
+      <w:start w:val="1"/>
+      <w:numFmt w:val="bullet"/>
+      <w:lvlText w:val=""/>
+      <w:lvlJc w:val="left"/>
+      <w:pPr>
+        <w:tabs>
+          <w:tab w:val="num" w:pos="2880"/>
+        </w:tabs>
+        <w:ind w:left="2880" w:hanging="360"/>
+      </w:pPr>
+      <w:rPr>
+        <w:rFonts w:ascii="Wingdings" w:hAnsi="Wingdings" w:hint="default"/>
+        <w:sz w:val="20"/>
+      </w:rPr>
+    </w:lvl>
+    <w:lvl w:ilvl="4" w:tentative="1">
+      <w:start w:val="1"/>
+      <w:numFmt w:val="bullet"/>
+      <w:lvlText w:val=""/>
+      <w:lvlJc w:val="left"/>
+      <w:pPr>
+        <w:tabs>
+          <w:tab w:val="num" w:pos="3600"/>
+        </w:tabs>
+        <w:ind w:left="3600" w:hanging="360"/>
+      </w:pPr>
+      <w:rPr>
+        <w:rFonts w:ascii="Wingdings" w:hAnsi="Wingdings" w:hint="default"/>
+        <w:sz w:val="20"/>
+      </w:rPr>
+    </w:lvl>
+    <w:lvl w:ilvl="5" w:tentative="1">
+      <w:start w:val="1"/>
+      <w:numFmt w:val="bullet"/>
+      <w:lvlText w:val=""/>
+      <w:lvlJc w:val="left"/>
+      <w:pPr>
+        <w:tabs>
+          <w:tab w:val="num" w:pos="4320"/>
+        </w:tabs>
+        <w:ind w:left="4320" w:hanging="360"/>
+      </w:pPr>
+      <w:rPr>
+        <w:rFonts w:ascii="Wingdings" w:hAnsi="Wingdings" w:hint="default"/>
+        <w:sz w:val="20"/>
+      </w:rPr>
+    </w:lvl>
+    <w:lvl w:ilvl="6" w:tentative="1">
+      <w:start w:val="1"/>
+      <w:numFmt w:val="bullet"/>
+      <w:lvlText w:val=""/>
+      <w:lvlJc w:val="left"/>
+      <w:pPr>
+        <w:tabs>
+          <w:tab w:val="num" w:pos="5040"/>
+        </w:tabs>
+        <w:ind w:left="5040" w:hanging="360"/>
+      </w:pPr>
+      <w:rPr>
+        <w:rFonts w:ascii="Wingdings" w:hAnsi="Wingdings" w:hint="default"/>
+        <w:sz w:val="20"/>
+      </w:rPr>
+    </w:lvl>
+    <w:lvl w:ilvl="7" w:tentative="1">
+      <w:start w:val="1"/>
+      <w:numFmt w:val="bullet"/>
+      <w:lvlText w:val=""/>
+      <w:lvlJc w:val="left"/>
+      <w:pPr>
+        <w:tabs>
+          <w:tab w:val="num" w:pos="5760"/>
+        </w:tabs>
+        <w:ind w:left="5760" w:hanging="360"/>
+      </w:pPr>
+      <w:rPr>
+        <w:rFonts w:ascii="Wingdings" w:hAnsi="Wingdings" w:hint="default"/>
+        <w:sz w:val="20"/>
+      </w:rPr>
+    </w:lvl>
+    <w:lvl w:ilvl="8" w:tentative="1">
+      <w:start w:val="1"/>
+      <w:numFmt w:val="bullet"/>
+      <w:lvlText w:val=""/>
+      <w:lvlJc w:val="left"/>
+      <w:pPr>
+        <w:tabs>
+          <w:tab w:val="num" w:pos="6480"/>
+        </w:tabs>
+        <w:ind w:left="6480" w:hanging="360"/>
+      </w:pPr>
+      <w:rPr>
+        <w:rFonts w:ascii="Wingdings" w:hAnsi="Wingdings" w:hint="default"/>
+        <w:sz w:val="20"/>
+      </w:rPr>
+    </w:lvl>
+  </w:abstractNum>
+  <w:abstractNum w:abstractNumId="6" w15:restartNumberingAfterBreak="0">
+    <w:nsid w:val="7AF4285A"/>
+    <w:multiLevelType w:val="multilevel"/>
+    <w:tmpl w:val="83E08CE8"/>
     <w:lvl w:ilvl="0">
       <w:start w:val="1"/>
       <w:numFmt w:val="bullet"/>
@@ -2804,7 +6420,19 @@
     <w:abstractNumId w:val="1"/>
   </w:num>
   <w:num w:numId="3" w16cid:durableId="2041933771">
+    <w:abstractNumId w:val="5"/>
+  </w:num>
+  <w:num w:numId="4" w16cid:durableId="1495493120">
+    <w:abstractNumId w:val="3"/>
+  </w:num>
+  <w:num w:numId="5" w16cid:durableId="419643059">
     <w:abstractNumId w:val="2"/>
+  </w:num>
+  <w:num w:numId="6" w16cid:durableId="211771924">
+    <w:abstractNumId w:val="4"/>
+  </w:num>
+  <w:num w:numId="7" w16cid:durableId="250243575">
+    <w:abstractNumId w:val="6"/>
   </w:num>
 </w:numbering>
 </file>

</xml_diff>